<commit_message>
Prøver på nytt, mista all comitt på skolen
Meny
Bestill
Tilbehør
etc.. en del oppdatert
</commit_message>
<xml_diff>
--- a/Salattest/meny.docx
+++ b/Salattest/meny.docx
@@ -137,7 +137,7 @@
           <w:lang w:eastAsia="nb-NO"/>
         </w:rPr>
         <w:drawing>
-          <wp:anchor distT="0" distB="0" distL="0" distR="0" simplePos="0" relativeHeight="251658240" behindDoc="0" locked="0" layoutInCell="1" allowOverlap="0" wp14:anchorId="1C03805C" wp14:editId="4D6004D7">
+          <wp:anchor distT="0" distB="0" distL="0" distR="0" simplePos="0" relativeHeight="251653120" behindDoc="0" locked="0" layoutInCell="1" allowOverlap="0" wp14:anchorId="1C03805C" wp14:editId="4D6004D7">
             <wp:simplePos x="0" y="0"/>
             <wp:positionH relativeFrom="column">
               <wp:align>left</wp:align>
@@ -233,7 +233,47 @@
           <w:lang w:eastAsia="nb-NO"/>
         </w:rPr>
         <w:br/>
-        <w:t>Strimlet kylling med fullkornspasta, paprika, salatblader, olje og sesamfrø.</w:t>
+      </w:r>
+      <w:r>
+        <w:rPr>
+          <w:rFonts w:ascii="Trebuchet MS" w:eastAsia="Times New Roman" w:hAnsi="Trebuchet MS" w:cs="Times New Roman"/>
+          <w:color w:val="000000"/>
+          <w:sz w:val="18"/>
+          <w:szCs w:val="18"/>
+          <w:lang w:eastAsia="nb-NO"/>
+        </w:rPr>
+        <w:t xml:space="preserve"> </w:t>
+      </w:r>
+      <w:r>
+        <w:rPr>
+          <w:rFonts w:ascii="Trebuchet MS" w:eastAsia="Times New Roman" w:hAnsi="Trebuchet MS" w:cs="Times New Roman"/>
+          <w:color w:val="000000"/>
+          <w:sz w:val="18"/>
+          <w:szCs w:val="18"/>
+          <w:lang w:eastAsia="nb-NO"/>
+        </w:rPr>
+        <w:t xml:space="preserve">Strimlet kylling med fullkornspasta, paprika, salatblader, olje og </w:t>
+      </w:r>
+      <w:r>
+        <w:rPr>
+          <w:rFonts w:ascii="Trebuchet MS" w:eastAsia="Times New Roman" w:hAnsi="Trebuchet MS" w:cs="Times New Roman"/>
+          <w:color w:val="000000"/>
+          <w:sz w:val="18"/>
+          <w:szCs w:val="18"/>
+          <w:lang w:eastAsia="nb-NO"/>
+        </w:rPr>
+        <w:br/>
+        <w:t xml:space="preserve"> </w:t>
+      </w:r>
+      <w:r>
+        <w:rPr>
+          <w:rFonts w:ascii="Trebuchet MS" w:eastAsia="Times New Roman" w:hAnsi="Trebuchet MS" w:cs="Times New Roman"/>
+          <w:color w:val="000000"/>
+          <w:sz w:val="18"/>
+          <w:szCs w:val="18"/>
+          <w:lang w:eastAsia="nb-NO"/>
+        </w:rPr>
+        <w:t>sesamfrø.</w:t>
       </w:r>
     </w:p>
     <w:p>
@@ -286,7 +326,7 @@
           <w:lang w:eastAsia="nb-NO"/>
         </w:rPr>
         <w:drawing>
-          <wp:anchor distT="0" distB="0" distL="0" distR="0" simplePos="0" relativeHeight="251658240" behindDoc="0" locked="0" layoutInCell="1" allowOverlap="0">
+          <wp:anchor distT="0" distB="0" distL="0" distR="0" simplePos="0" relativeHeight="251654144" behindDoc="0" locked="0" layoutInCell="1" allowOverlap="0">
             <wp:simplePos x="0" y="0"/>
             <wp:positionH relativeFrom="column">
               <wp:align>left</wp:align>
@@ -408,7 +448,56 @@
           <w:lang w:eastAsia="nb-NO"/>
         </w:rPr>
         <w:br/>
-        <w:t xml:space="preserve">Salatblader med bacon, brødkrutonger, strimlet kylling, tomat, rødløk. Serves med </w:t>
+      </w:r>
+      <w:r>
+        <w:rPr>
+          <w:rFonts w:ascii="Trebuchet MS" w:eastAsia="Times New Roman" w:hAnsi="Trebuchet MS" w:cs="Times New Roman"/>
+          <w:color w:val="000000"/>
+          <w:sz w:val="18"/>
+          <w:szCs w:val="18"/>
+          <w:lang w:eastAsia="nb-NO"/>
+        </w:rPr>
+        <w:t xml:space="preserve"> </w:t>
+      </w:r>
+      <w:r>
+        <w:rPr>
+          <w:rFonts w:ascii="Trebuchet MS" w:eastAsia="Times New Roman" w:hAnsi="Trebuchet MS" w:cs="Times New Roman"/>
+          <w:color w:val="000000"/>
+          <w:sz w:val="18"/>
+          <w:szCs w:val="18"/>
+          <w:lang w:eastAsia="nb-NO"/>
+        </w:rPr>
+        <w:t>Salatblader med bacon, brødkru</w:t>
+      </w:r>
+      <w:r>
+        <w:rPr>
+          <w:rFonts w:ascii="Trebuchet MS" w:eastAsia="Times New Roman" w:hAnsi="Trebuchet MS" w:cs="Times New Roman"/>
+          <w:color w:val="000000"/>
+          <w:sz w:val="18"/>
+          <w:szCs w:val="18"/>
+          <w:lang w:eastAsia="nb-NO"/>
+        </w:rPr>
+        <w:t>tonger, strimlet kylling, tomat og</w:t>
+      </w:r>
+      <w:r>
+        <w:rPr>
+          <w:rFonts w:ascii="Trebuchet MS" w:eastAsia="Times New Roman" w:hAnsi="Trebuchet MS" w:cs="Times New Roman"/>
+          <w:color w:val="000000"/>
+          <w:sz w:val="18"/>
+          <w:szCs w:val="18"/>
+          <w:lang w:eastAsia="nb-NO"/>
+        </w:rPr>
+        <w:br/>
+      </w:r>
+      <w:r>
+        <w:rPr>
+          <w:rFonts w:ascii="Trebuchet MS" w:eastAsia="Times New Roman" w:hAnsi="Trebuchet MS" w:cs="Times New Roman"/>
+          <w:color w:val="000000"/>
+          <w:sz w:val="18"/>
+          <w:szCs w:val="18"/>
+          <w:lang w:eastAsia="nb-NO"/>
+        </w:rPr>
+        <w:t xml:space="preserve"> rødløk. Serves med </w:t>
       </w:r>
       <w:proofErr w:type="spellStart"/>
       <w:r>
@@ -473,7 +562,7 @@
           <w:lang w:eastAsia="nb-NO"/>
         </w:rPr>
         <w:drawing>
-          <wp:anchor distT="0" distB="0" distL="0" distR="0" simplePos="0" relativeHeight="251658240" behindDoc="0" locked="0" layoutInCell="1" allowOverlap="0">
+          <wp:anchor distT="0" distB="0" distL="0" distR="0" simplePos="0" relativeHeight="251655168" behindDoc="0" locked="0" layoutInCell="1" allowOverlap="0">
             <wp:simplePos x="0" y="0"/>
             <wp:positionH relativeFrom="column">
               <wp:align>left</wp:align>
@@ -569,11 +658,212 @@
           <w:lang w:eastAsia="nb-NO"/>
         </w:rPr>
         <w:br/>
+      </w:r>
+      <w:r>
+        <w:rPr>
+          <w:rFonts w:ascii="Trebuchet MS" w:eastAsia="Times New Roman" w:hAnsi="Trebuchet MS" w:cs="Times New Roman"/>
+          <w:color w:val="000000"/>
+          <w:sz w:val="18"/>
+          <w:szCs w:val="18"/>
+          <w:lang w:eastAsia="nb-NO"/>
+        </w:rPr>
+        <w:t xml:space="preserve"> </w:t>
+      </w:r>
+      <w:r>
+        <w:rPr>
+          <w:rFonts w:ascii="Trebuchet MS" w:eastAsia="Times New Roman" w:hAnsi="Trebuchet MS" w:cs="Times New Roman"/>
+          <w:color w:val="000000"/>
+          <w:sz w:val="18"/>
+          <w:szCs w:val="18"/>
+          <w:lang w:eastAsia="nb-NO"/>
+        </w:rPr>
         <w:t>Marinerte reker med salatblader, agurk, grønn paprika og egg.</w:t>
       </w:r>
     </w:p>
     <w:p>
       <w:pPr>
+        <w:pStyle w:val="NormalWeb"/>
+        <w:rPr>
+          <w:rFonts w:ascii="Trebuchet MS" w:hAnsi="Trebuchet MS"/>
+          <w:color w:val="000000"/>
+          <w:sz w:val="18"/>
+          <w:szCs w:val="18"/>
+        </w:rPr>
+      </w:pPr>
+      <w:r>
+        <w:rPr>
+          <w:rFonts w:ascii="Trebuchet MS" w:hAnsi="Trebuchet MS"/>
+          <w:color w:val="000000"/>
+          <w:sz w:val="18"/>
+          <w:szCs w:val="18"/>
+        </w:rPr>
+        <w:br/>
+      </w:r>
+      <w:r>
+        <w:rPr>
+          <w:rFonts w:ascii="Trebuchet MS" w:hAnsi="Trebuchet MS"/>
+          <w:color w:val="000000"/>
+          <w:sz w:val="18"/>
+          <w:szCs w:val="18"/>
+        </w:rPr>
+        <w:br/>
+      </w:r>
+      <w:r>
+        <w:rPr>
+          <w:rFonts w:ascii="Trebuchet MS" w:hAnsi="Trebuchet MS"/>
+          <w:color w:val="000000"/>
+          <w:sz w:val="18"/>
+          <w:szCs w:val="18"/>
+        </w:rPr>
+        <w:br/>
+      </w:r>
+      <w:r>
+        <w:rPr>
+          <w:rFonts w:ascii="Trebuchet MS" w:hAnsi="Trebuchet MS"/>
+          <w:color w:val="000000"/>
+          <w:sz w:val="18"/>
+          <w:szCs w:val="18"/>
+        </w:rPr>
+        <w:br/>
+      </w:r>
+      <w:r>
+        <w:rPr>
+          <w:rFonts w:ascii="Trebuchet MS" w:hAnsi="Trebuchet MS"/>
+          <w:color w:val="000000"/>
+          <w:sz w:val="18"/>
+          <w:szCs w:val="18"/>
+        </w:rPr>
+        <w:br/>
+      </w:r>
+      <w:r>
+        <w:rPr>
+          <w:rFonts w:ascii="Trebuchet MS" w:hAnsi="Trebuchet MS"/>
+          <w:noProof/>
+          <w:color w:val="000000"/>
+          <w:sz w:val="18"/>
+          <w:szCs w:val="18"/>
+        </w:rPr>
+        <w:drawing>
+          <wp:anchor distT="0" distB="0" distL="0" distR="0" simplePos="0" relativeHeight="251671552" behindDoc="0" locked="0" layoutInCell="1" allowOverlap="0" wp14:anchorId="4BA0F3B1" wp14:editId="78B1B693">
+            <wp:simplePos x="0" y="0"/>
+            <wp:positionH relativeFrom="column">
+              <wp:align>left</wp:align>
+            </wp:positionH>
+            <wp:positionV relativeFrom="line">
+              <wp:posOffset>0</wp:posOffset>
+            </wp:positionV>
+            <wp:extent cx="1943100" cy="1352550"/>
+            <wp:effectExtent l="0" t="0" r="0" b="0"/>
+            <wp:wrapSquare wrapText="bothSides"/>
+            <wp:docPr id="14" name="Bilde 14" descr="C:\Users\Mats Liver\Documents\GitHub\Salatboden\Salattest\img\shrimp.jpg"/>
+            <wp:cNvGraphicFramePr>
+              <a:graphicFrameLocks xmlns:a="http://schemas.openxmlformats.org/drawingml/2006/main" noChangeAspect="1"/>
+            </wp:cNvGraphicFramePr>
+            <a:graphic xmlns:a="http://schemas.openxmlformats.org/drawingml/2006/main">
+              <a:graphicData uri="http://schemas.openxmlformats.org/drawingml/2006/picture">
+                <pic:pic xmlns:pic="http://schemas.openxmlformats.org/drawingml/2006/picture">
+                  <pic:nvPicPr>
+                    <pic:cNvPr id="0" name="Picture 6" descr="C:\Users\Mats Liver\Documents\GitHub\Salatboden\Salattest\img\shrimp.jpg"/>
+                    <pic:cNvPicPr>
+                      <a:picLocks noChangeAspect="1" noChangeArrowheads="1"/>
+                    </pic:cNvPicPr>
+                  </pic:nvPicPr>
+                  <pic:blipFill>
+                    <a:blip r:embed="rId9">
+                      <a:extLst>
+                        <a:ext uri="{28A0092B-C50C-407E-A947-70E740481C1C}">
+                          <a14:useLocalDpi xmlns:a14="http://schemas.microsoft.com/office/drawing/2010/main" val="0"/>
+                        </a:ext>
+                      </a:extLst>
+                    </a:blip>
+                    <a:srcRect/>
+                    <a:stretch>
+                      <a:fillRect/>
+                    </a:stretch>
+                  </pic:blipFill>
+                  <pic:spPr bwMode="auto">
+                    <a:xfrm>
+                      <a:off x="0" y="0"/>
+                      <a:ext cx="1943100" cy="1352550"/>
+                    </a:xfrm>
+                    <a:prstGeom prst="rect">
+                      <a:avLst/>
+                    </a:prstGeom>
+                    <a:noFill/>
+                    <a:ln>
+                      <a:noFill/>
+                    </a:ln>
+                  </pic:spPr>
+                </pic:pic>
+              </a:graphicData>
+            </a:graphic>
+            <wp14:sizeRelH relativeFrom="page">
+              <wp14:pctWidth>0</wp14:pctWidth>
+            </wp14:sizeRelH>
+            <wp14:sizeRelV relativeFrom="page">
+              <wp14:pctHeight>0</wp14:pctHeight>
+            </wp14:sizeRelV>
+          </wp:anchor>
+        </w:drawing>
+      </w:r>
+    </w:p>
+    <w:p>
+      <w:pPr>
+        <w:spacing w:before="225" w:after="225" w:line="408" w:lineRule="atLeast"/>
+        <w:ind w:left="225" w:right="225" w:firstLine="483"/>
+        <w:rPr>
+          <w:rFonts w:ascii="Trebuchet MS" w:eastAsia="Times New Roman" w:hAnsi="Trebuchet MS" w:cs="Times New Roman"/>
+          <w:color w:val="000000"/>
+          <w:sz w:val="18"/>
+          <w:szCs w:val="18"/>
+          <w:lang w:eastAsia="nb-NO"/>
+        </w:rPr>
+      </w:pPr>
+      <w:r>
+        <w:rPr>
+          <w:rFonts w:ascii="Trebuchet MS" w:eastAsia="Times New Roman" w:hAnsi="Trebuchet MS" w:cs="Times New Roman"/>
+          <w:b/>
+          <w:bCs/>
+          <w:color w:val="000000"/>
+          <w:sz w:val="18"/>
+          <w:szCs w:val="18"/>
+          <w:lang w:eastAsia="nb-NO"/>
+        </w:rPr>
+        <w:t xml:space="preserve">4. Tunfisksalat med egg </w:t>
+      </w:r>
+      <w:r>
+        <w:rPr>
+          <w:rFonts w:ascii="Trebuchet MS" w:eastAsia="Times New Roman" w:hAnsi="Trebuchet MS" w:cs="Times New Roman"/>
+          <w:color w:val="000000"/>
+          <w:sz w:val="18"/>
+          <w:szCs w:val="18"/>
+          <w:lang w:eastAsia="nb-NO"/>
+        </w:rPr>
+        <w:br/>
+      </w:r>
+      <w:r>
+        <w:rPr>
+          <w:rFonts w:ascii="Trebuchet MS" w:eastAsia="Times New Roman" w:hAnsi="Trebuchet MS" w:cs="Times New Roman"/>
+          <w:color w:val="000000"/>
+          <w:sz w:val="18"/>
+          <w:szCs w:val="18"/>
+          <w:lang w:eastAsia="nb-NO"/>
+        </w:rPr>
+        <w:t xml:space="preserve"> </w:t>
+      </w:r>
+      <w:r>
+        <w:rPr>
+          <w:rFonts w:ascii="Trebuchet MS" w:eastAsia="Times New Roman" w:hAnsi="Trebuchet MS" w:cs="Times New Roman"/>
+          <w:color w:val="000000"/>
+          <w:sz w:val="18"/>
+          <w:szCs w:val="18"/>
+          <w:lang w:eastAsia="nb-NO"/>
+        </w:rPr>
+        <w:t xml:space="preserve">Grønn salat med tunfisk, oliven og egg. </w:t>
+      </w:r>
+    </w:p>
+    <w:p>
+      <w:pPr>
         <w:spacing w:after="0" w:line="240" w:lineRule="auto"/>
         <w:rPr>
           <w:rFonts w:ascii="Trebuchet MS" w:eastAsia="Times New Roman" w:hAnsi="Trebuchet MS" w:cs="Times New Roman"/>
@@ -583,46 +873,6 @@
           <w:lang w:eastAsia="nb-NO"/>
         </w:rPr>
       </w:pPr>
-      <w:r>
-        <w:rPr>
-          <w:rFonts w:ascii="Trebuchet MS" w:eastAsia="Times New Roman" w:hAnsi="Trebuchet MS" w:cs="Times New Roman"/>
-          <w:color w:val="000000"/>
-          <w:sz w:val="18"/>
-          <w:szCs w:val="18"/>
-          <w:lang w:eastAsia="nb-NO"/>
-        </w:rPr>
-        <w:br/>
-      </w:r>
-      <w:r>
-        <w:rPr>
-          <w:rFonts w:ascii="Trebuchet MS" w:eastAsia="Times New Roman" w:hAnsi="Trebuchet MS" w:cs="Times New Roman"/>
-          <w:color w:val="000000"/>
-          <w:sz w:val="18"/>
-          <w:szCs w:val="18"/>
-          <w:lang w:eastAsia="nb-NO"/>
-        </w:rPr>
-        <w:br/>
-      </w:r>
-      <w:r>
-        <w:rPr>
-          <w:rFonts w:ascii="Trebuchet MS" w:eastAsia="Times New Roman" w:hAnsi="Trebuchet MS" w:cs="Times New Roman"/>
-          <w:color w:val="000000"/>
-          <w:sz w:val="18"/>
-          <w:szCs w:val="18"/>
-          <w:lang w:eastAsia="nb-NO"/>
-        </w:rPr>
-        <w:br/>
-      </w:r>
-      <w:r>
-        <w:rPr>
-          <w:rFonts w:ascii="Trebuchet MS" w:eastAsia="Times New Roman" w:hAnsi="Trebuchet MS" w:cs="Times New Roman"/>
-          <w:color w:val="000000"/>
-          <w:sz w:val="18"/>
-          <w:szCs w:val="18"/>
-          <w:lang w:eastAsia="nb-NO"/>
-        </w:rPr>
-        <w:br/>
-      </w:r>
       <w:r>
         <w:rPr>
           <w:rFonts w:ascii="Trebuchet MS" w:eastAsia="Times New Roman" w:hAnsi="Trebuchet MS" w:cs="Times New Roman"/>
@@ -757,7 +1007,7 @@
           <w:lang w:eastAsia="nb-NO"/>
         </w:rPr>
         <w:drawing>
-          <wp:anchor distT="0" distB="0" distL="0" distR="0" simplePos="0" relativeHeight="251658240" behindDoc="0" locked="0" layoutInCell="1" allowOverlap="0">
+          <wp:anchor distT="0" distB="0" distL="0" distR="0" simplePos="0" relativeHeight="251656192" behindDoc="0" locked="0" layoutInCell="1" allowOverlap="0">
             <wp:simplePos x="0" y="0"/>
             <wp:positionH relativeFrom="column">
               <wp:align>left</wp:align>
@@ -847,149 +1097,51 @@
     </w:p>
     <w:p>
       <w:pPr>
-        <w:spacing w:after="0" w:line="240" w:lineRule="auto"/>
-        <w:rPr>
-          <w:rFonts w:ascii="Trebuchet MS" w:eastAsia="Times New Roman" w:hAnsi="Trebuchet MS" w:cs="Times New Roman"/>
-          <w:color w:val="000000"/>
-          <w:sz w:val="18"/>
-          <w:szCs w:val="18"/>
-          <w:lang w:eastAsia="nb-NO"/>
-        </w:rPr>
-      </w:pPr>
-      <w:r>
-        <w:rPr>
-          <w:rFonts w:ascii="Trebuchet MS" w:eastAsia="Times New Roman" w:hAnsi="Trebuchet MS" w:cs="Times New Roman"/>
-          <w:color w:val="000000"/>
-          <w:sz w:val="18"/>
-          <w:szCs w:val="18"/>
-          <w:lang w:eastAsia="nb-NO"/>
-        </w:rPr>
-        <w:br/>
-      </w:r>
-      <w:r>
-        <w:rPr>
-          <w:rFonts w:ascii="Trebuchet MS" w:eastAsia="Times New Roman" w:hAnsi="Trebuchet MS" w:cs="Times New Roman"/>
-          <w:color w:val="000000"/>
-          <w:sz w:val="18"/>
-          <w:szCs w:val="18"/>
-          <w:lang w:eastAsia="nb-NO"/>
-        </w:rPr>
-        <w:br/>
-      </w:r>
-      <w:r>
-        <w:rPr>
-          <w:rFonts w:ascii="Trebuchet MS" w:eastAsia="Times New Roman" w:hAnsi="Trebuchet MS" w:cs="Times New Roman"/>
-          <w:color w:val="000000"/>
-          <w:sz w:val="18"/>
-          <w:szCs w:val="18"/>
-          <w:lang w:eastAsia="nb-NO"/>
-        </w:rPr>
-        <w:br/>
-      </w:r>
-      <w:r>
-        <w:rPr>
-          <w:rFonts w:ascii="Trebuchet MS" w:eastAsia="Times New Roman" w:hAnsi="Trebuchet MS" w:cs="Times New Roman"/>
-          <w:color w:val="000000"/>
-          <w:sz w:val="18"/>
-          <w:szCs w:val="18"/>
-          <w:lang w:eastAsia="nb-NO"/>
-        </w:rPr>
-        <w:br/>
-      </w:r>
-      <w:r>
-        <w:rPr>
-          <w:rFonts w:ascii="Trebuchet MS" w:eastAsia="Times New Roman" w:hAnsi="Trebuchet MS" w:cs="Times New Roman"/>
-          <w:color w:val="000000"/>
-          <w:sz w:val="18"/>
-          <w:szCs w:val="18"/>
-          <w:lang w:eastAsia="nb-NO"/>
-        </w:rPr>
-        <w:br/>
-      </w:r>
-    </w:p>
-    <w:p>
-      <w:pPr>
-        <w:spacing w:before="150" w:after="75" w:line="240" w:lineRule="auto"/>
+        <w:pStyle w:val="Overskrift3"/>
+        <w:spacing w:before="150" w:beforeAutospacing="0" w:after="75" w:afterAutospacing="0"/>
         <w:jc w:val="center"/>
-        <w:outlineLvl w:val="2"/>
-        <w:rPr>
-          <w:rFonts w:ascii="Trebuchet MS" w:eastAsia="Times New Roman" w:hAnsi="Trebuchet MS" w:cs="Times New Roman"/>
-          <w:b/>
-          <w:bCs/>
-          <w:caps/>
-          <w:color w:val="000000"/>
-          <w:spacing w:val="45"/>
-          <w:sz w:val="21"/>
-          <w:szCs w:val="21"/>
-          <w:lang w:eastAsia="nb-NO"/>
-        </w:rPr>
-      </w:pPr>
-    </w:p>
-    <w:p>
-      <w:pPr>
-        <w:spacing w:before="150" w:after="75" w:line="240" w:lineRule="auto"/>
-        <w:outlineLvl w:val="2"/>
-        <w:rPr>
-          <w:rFonts w:ascii="Trebuchet MS" w:eastAsia="Times New Roman" w:hAnsi="Trebuchet MS" w:cs="Times New Roman"/>
-          <w:b/>
-          <w:bCs/>
-          <w:caps/>
-          <w:color w:val="000000"/>
-          <w:spacing w:val="45"/>
-          <w:sz w:val="21"/>
-          <w:szCs w:val="21"/>
-          <w:lang w:eastAsia="nb-NO"/>
-        </w:rPr>
-      </w:pPr>
-    </w:p>
-    <w:p>
-      <w:pPr>
-        <w:spacing w:before="150" w:after="75" w:line="240" w:lineRule="auto"/>
-        <w:jc w:val="center"/>
-        <w:outlineLvl w:val="2"/>
-        <w:rPr>
-          <w:rFonts w:ascii="Trebuchet MS" w:eastAsia="Times New Roman" w:hAnsi="Trebuchet MS" w:cs="Times New Roman"/>
-          <w:b/>
-          <w:bCs/>
-          <w:caps/>
-          <w:color w:val="000000"/>
-          <w:spacing w:val="45"/>
-          <w:sz w:val="21"/>
-          <w:szCs w:val="21"/>
-          <w:lang w:eastAsia="nb-NO"/>
-        </w:rPr>
-      </w:pPr>
-    </w:p>
-    <w:p>
-      <w:pPr>
-        <w:spacing w:before="150" w:after="75" w:line="240" w:lineRule="auto"/>
-        <w:jc w:val="center"/>
-        <w:outlineLvl w:val="2"/>
-        <w:rPr>
-          <w:rFonts w:ascii="Trebuchet MS" w:eastAsia="Times New Roman" w:hAnsi="Trebuchet MS" w:cs="Times New Roman"/>
-          <w:b/>
-          <w:bCs/>
-          <w:caps/>
-          <w:color w:val="000000"/>
-          <w:spacing w:val="45"/>
-          <w:sz w:val="21"/>
-          <w:szCs w:val="21"/>
-          <w:lang w:eastAsia="nb-NO"/>
-        </w:rPr>
-      </w:pPr>
-      <w:r>
-        <w:rPr>
-          <w:rFonts w:ascii="Trebuchet MS" w:eastAsia="Times New Roman" w:hAnsi="Trebuchet MS" w:cs="Times New Roman"/>
-          <w:b/>
-          <w:bCs/>
-          <w:caps/>
-          <w:color w:val="000000"/>
-          <w:spacing w:val="45"/>
-          <w:sz w:val="21"/>
-          <w:szCs w:val="21"/>
-          <w:lang w:eastAsia="nb-NO"/>
-        </w:rPr>
-        <w:t>VELG DRIKKE</w:t>
+        <w:rPr>
+          <w:rFonts w:ascii="Trebuchet MS" w:hAnsi="Trebuchet MS"/>
+          <w:color w:val="000000"/>
+          <w:sz w:val="18"/>
+          <w:szCs w:val="18"/>
+        </w:rPr>
+      </w:pPr>
+      <w:r>
+        <w:rPr>
+          <w:rFonts w:ascii="Trebuchet MS" w:hAnsi="Trebuchet MS"/>
+          <w:color w:val="000000"/>
+          <w:sz w:val="18"/>
+          <w:szCs w:val="18"/>
+        </w:rPr>
+        <w:br/>
+      </w:r>
+      <w:r>
+        <w:rPr>
+          <w:rFonts w:ascii="Trebuchet MS" w:hAnsi="Trebuchet MS"/>
+          <w:color w:val="000000"/>
+          <w:sz w:val="18"/>
+          <w:szCs w:val="18"/>
+        </w:rPr>
+        <w:br/>
+      </w:r>
+      <w:r>
+        <w:rPr>
+          <w:rFonts w:ascii="Trebuchet MS" w:hAnsi="Trebuchet MS"/>
+          <w:color w:val="000000"/>
+          <w:sz w:val="18"/>
+          <w:szCs w:val="18"/>
+        </w:rPr>
+        <w:br/>
+      </w:r>
+      <w:r>
+        <w:rPr>
+          <w:rFonts w:ascii="Trebuchet MS" w:hAnsi="Trebuchet MS"/>
+          <w:color w:val="000000"/>
+          <w:sz w:val="18"/>
+          <w:szCs w:val="18"/>
+        </w:rPr>
+        <w:br/>
       </w:r>
     </w:p>
     <w:p>
@@ -1004,57 +1156,25 @@
       </w:pPr>
       <w:r>
         <w:rPr>
-          <w:rFonts w:ascii="Times New Roman" w:eastAsia="Times New Roman" w:hAnsi="Times New Roman" w:cs="Times New Roman"/>
-          <w:sz w:val="24"/>
-          <w:szCs w:val="24"/>
-          <w:lang w:eastAsia="nb-NO"/>
-        </w:rPr>
-        <w:pict>
-          <v:rect id="_x0000_i1027" style="width:0;height:1.5pt" o:hralign="center" o:hrstd="t" o:hrnoshade="t" o:hr="t" fillcolor="black" stroked="f"/>
-        </w:pict>
-      </w:r>
-    </w:p>
-    <w:p>
-      <w:pPr>
-        <w:spacing w:after="0" w:line="240" w:lineRule="auto"/>
-        <w:rPr>
-          <w:rFonts w:ascii="Times New Roman" w:eastAsia="Times New Roman" w:hAnsi="Times New Roman" w:cs="Times New Roman"/>
-          <w:sz w:val="24"/>
-          <w:szCs w:val="24"/>
-          <w:lang w:eastAsia="nb-NO"/>
-        </w:rPr>
-      </w:pPr>
-      <w:r>
-        <w:rPr>
-          <w:rFonts w:ascii="Trebuchet MS" w:eastAsia="Times New Roman" w:hAnsi="Trebuchet MS" w:cs="Times New Roman"/>
-          <w:color w:val="000000"/>
-          <w:sz w:val="18"/>
-          <w:szCs w:val="18"/>
-          <w:lang w:eastAsia="nb-NO"/>
-        </w:rPr>
-        <w:br/>
-      </w:r>
-    </w:p>
-    <w:p>
-      <w:pPr>
-        <w:spacing w:after="0" w:line="240" w:lineRule="auto"/>
-        <w:rPr>
-          <w:rFonts w:ascii="Times New Roman" w:eastAsia="Times New Roman" w:hAnsi="Times New Roman" w:cs="Times New Roman"/>
-          <w:sz w:val="24"/>
-          <w:szCs w:val="24"/>
-          <w:lang w:eastAsia="nb-NO"/>
-        </w:rPr>
-      </w:pPr>
-      <w:r>
-        <w:rPr>
-          <w:rFonts w:ascii="Times New Roman" w:eastAsia="Times New Roman" w:hAnsi="Times New Roman" w:cs="Times New Roman"/>
+          <w:rFonts w:ascii="Trebuchet MS" w:eastAsia="Times New Roman" w:hAnsi="Trebuchet MS" w:cs="Times New Roman"/>
+          <w:color w:val="000000"/>
+          <w:sz w:val="18"/>
+          <w:szCs w:val="18"/>
+          <w:lang w:eastAsia="nb-NO"/>
+        </w:rPr>
+        <w:br/>
+      </w:r>
+      <w:r>
+        <w:rPr>
+          <w:rFonts w:ascii="Trebuchet MS" w:eastAsia="Times New Roman" w:hAnsi="Trebuchet MS" w:cs="Times New Roman"/>
           <w:noProof/>
-          <w:sz w:val="24"/>
-          <w:szCs w:val="24"/>
+          <w:color w:val="000000"/>
+          <w:sz w:val="18"/>
+          <w:szCs w:val="18"/>
           <w:lang w:eastAsia="nb-NO"/>
         </w:rPr>
         <w:drawing>
-          <wp:anchor distT="0" distB="0" distL="0" distR="0" simplePos="0" relativeHeight="251658240" behindDoc="0" locked="0" layoutInCell="1" allowOverlap="0">
+          <wp:anchor distT="0" distB="0" distL="0" distR="0" simplePos="0" relativeHeight="251665408" behindDoc="0" locked="0" layoutInCell="1" allowOverlap="0" wp14:anchorId="3F1DE8BF" wp14:editId="7976AA4C">
             <wp:simplePos x="0" y="0"/>
             <wp:positionH relativeFrom="column">
               <wp:align>left</wp:align>
@@ -1062,10 +1182,10 @@
             <wp:positionV relativeFrom="line">
               <wp:posOffset>0</wp:posOffset>
             </wp:positionV>
-            <wp:extent cx="990600" cy="1352550"/>
+            <wp:extent cx="1943100" cy="1352550"/>
             <wp:effectExtent l="0" t="0" r="0" b="0"/>
             <wp:wrapSquare wrapText="bothSides"/>
-            <wp:docPr id="6" name="Bilde 6" descr="C:\Users\Mats Liver\Documents\GitHub\Salatboden\Salattest\img\orju.jpg"/>
+            <wp:docPr id="13" name="Bilde 13" descr="C:\Users\Mats Liver\Documents\GitHub\Salatboden\Salattest\img\hvitloksdressing.jpg"/>
             <wp:cNvGraphicFramePr>
               <a:graphicFrameLocks xmlns:a="http://schemas.openxmlformats.org/drawingml/2006/main" noChangeAspect="1"/>
             </wp:cNvGraphicFramePr>
@@ -1073,7 +1193,7 @@
               <a:graphicData uri="http://schemas.openxmlformats.org/drawingml/2006/picture">
                 <pic:pic xmlns:pic="http://schemas.openxmlformats.org/drawingml/2006/picture">
                   <pic:nvPicPr>
-                    <pic:cNvPr id="0" name="Picture 6" descr="C:\Users\Mats Liver\Documents\GitHub\Salatboden\Salattest\img\orju.jpg"/>
+                    <pic:cNvPr id="0" name="Picture 7" descr="C:\Users\Mats Liver\Documents\GitHub\Salatboden\Salattest\img\hvitloksdressing.jpg"/>
                     <pic:cNvPicPr>
                       <a:picLocks noChangeAspect="1" noChangeArrowheads="1"/>
                     </pic:cNvPicPr>
@@ -1094,7 +1214,7 @@
                   <pic:spPr bwMode="auto">
                     <a:xfrm>
                       <a:off x="0" y="0"/>
-                      <a:ext cx="990600" cy="1352550"/>
+                      <a:ext cx="1943100" cy="1352550"/>
                     </a:xfrm>
                     <a:prstGeom prst="rect">
                       <a:avLst/>
@@ -1139,22 +1259,8 @@
           <w:szCs w:val="18"/>
           <w:lang w:eastAsia="nb-NO"/>
         </w:rPr>
-        <w:t xml:space="preserve">10. Nypresset </w:t>
-      </w:r>
-      <w:proofErr w:type="spellStart"/>
-      <w:r>
-        <w:rPr>
-          <w:rFonts w:ascii="Trebuchet MS" w:eastAsia="Times New Roman" w:hAnsi="Trebuchet MS" w:cs="Times New Roman"/>
-          <w:b/>
-          <w:bCs/>
-          <w:color w:val="000000"/>
-          <w:sz w:val="18"/>
-          <w:szCs w:val="18"/>
-          <w:lang w:eastAsia="nb-NO"/>
-        </w:rPr>
-        <w:t>Applesinjuice</w:t>
-      </w:r>
-      <w:proofErr w:type="spellEnd"/>
+        <w:t>1. Hjemmelagd hvitløksdressing</w:t>
+      </w:r>
     </w:p>
     <w:p>
       <w:pPr>
@@ -1187,36 +1293,24 @@
         </w:rPr>
         <w:br/>
       </w:r>
-      <w:r>
-        <w:rPr>
-          <w:rFonts w:ascii="Trebuchet MS" w:eastAsia="Times New Roman" w:hAnsi="Trebuchet MS" w:cs="Times New Roman"/>
-          <w:color w:val="000000"/>
-          <w:sz w:val="18"/>
-          <w:szCs w:val="18"/>
-          <w:lang w:eastAsia="nb-NO"/>
-        </w:rPr>
-        <w:br/>
-      </w:r>
-      <w:r>
-        <w:rPr>
-          <w:rFonts w:ascii="Trebuchet MS" w:eastAsia="Times New Roman" w:hAnsi="Trebuchet MS" w:cs="Times New Roman"/>
-          <w:color w:val="000000"/>
-          <w:sz w:val="18"/>
-          <w:szCs w:val="18"/>
-          <w:lang w:eastAsia="nb-NO"/>
-        </w:rPr>
-        <w:br/>
-      </w:r>
-      <w:r>
-        <w:rPr>
-          <w:rFonts w:ascii="Trebuchet MS" w:eastAsia="Times New Roman" w:hAnsi="Trebuchet MS" w:cs="Times New Roman"/>
-          <w:color w:val="000000"/>
-          <w:sz w:val="18"/>
-          <w:szCs w:val="18"/>
-          <w:lang w:eastAsia="nb-NO"/>
-        </w:rPr>
-        <w:br/>
-      </w:r>
+    </w:p>
+    <w:p>
+      <w:pPr>
+        <w:spacing w:before="150" w:after="75" w:line="240" w:lineRule="auto"/>
+        <w:jc w:val="center"/>
+        <w:outlineLvl w:val="2"/>
+        <w:rPr>
+          <w:rFonts w:ascii="Trebuchet MS" w:eastAsia="Times New Roman" w:hAnsi="Trebuchet MS" w:cs="Times New Roman"/>
+          <w:b/>
+          <w:bCs/>
+          <w:caps/>
+          <w:color w:val="000000"/>
+          <w:spacing w:val="45"/>
+          <w:sz w:val="21"/>
+          <w:szCs w:val="21"/>
+          <w:lang w:eastAsia="nb-NO"/>
+        </w:rPr>
+      </w:pPr>
     </w:p>
     <w:p>
       <w:pPr>
@@ -1248,7 +1342,7 @@
           <w:lang w:eastAsia="nb-NO"/>
         </w:rPr>
         <w:drawing>
-          <wp:anchor distT="0" distB="0" distL="0" distR="0" simplePos="0" relativeHeight="251658240" behindDoc="0" locked="0" layoutInCell="1" allowOverlap="0">
+          <wp:anchor distT="0" distB="0" distL="0" distR="0" simplePos="0" relativeHeight="251669504" behindDoc="0" locked="0" layoutInCell="1" allowOverlap="0">
             <wp:simplePos x="0" y="0"/>
             <wp:positionH relativeFrom="column">
               <wp:align>left</wp:align>
@@ -1256,10 +1350,10 @@
             <wp:positionV relativeFrom="line">
               <wp:posOffset>0</wp:posOffset>
             </wp:positionV>
-            <wp:extent cx="990600" cy="1352550"/>
+            <wp:extent cx="1943100" cy="1352550"/>
             <wp:effectExtent l="0" t="0" r="0" b="0"/>
             <wp:wrapSquare wrapText="bothSides"/>
-            <wp:docPr id="5" name="Bilde 5" descr="C:\Users\Mats Liver\Documents\GitHub\Salatboden\Salattest\img\smoothie.jpg"/>
+            <wp:docPr id="12" name="Bilde 12" descr="C:\Users\Mats Liver\Documents\GitHub\Salatboden\Salattest\img\parmesan.jpg"/>
             <wp:cNvGraphicFramePr>
               <a:graphicFrameLocks xmlns:a="http://schemas.openxmlformats.org/drawingml/2006/main" noChangeAspect="1"/>
             </wp:cNvGraphicFramePr>
@@ -1267,13 +1361,13 @@
               <a:graphicData uri="http://schemas.openxmlformats.org/drawingml/2006/picture">
                 <pic:pic xmlns:pic="http://schemas.openxmlformats.org/drawingml/2006/picture">
                   <pic:nvPicPr>
-                    <pic:cNvPr id="0" name="Picture 7" descr="C:\Users\Mats Liver\Documents\GitHub\Salatboden\Salattest\img\smoothie.jpg"/>
+                    <pic:cNvPr id="0" name="Picture 8" descr="C:\Users\Mats Liver\Documents\GitHub\Salatboden\Salattest\img\parmesan.jpg"/>
                     <pic:cNvPicPr>
                       <a:picLocks noChangeAspect="1" noChangeArrowheads="1"/>
                     </pic:cNvPicPr>
                   </pic:nvPicPr>
                   <pic:blipFill>
-                    <a:blip r:embed="rId12" cstate="print">
+                    <a:blip r:embed="rId12">
                       <a:extLst>
                         <a:ext uri="{28A0092B-C50C-407E-A947-70E740481C1C}">
                           <a14:useLocalDpi xmlns:a14="http://schemas.microsoft.com/office/drawing/2010/main" val="0"/>
@@ -1288,7 +1382,7 @@
                   <pic:spPr bwMode="auto">
                     <a:xfrm>
                       <a:off x="0" y="0"/>
-                      <a:ext cx="990600" cy="1352550"/>
+                      <a:ext cx="1943100" cy="1352550"/>
                     </a:xfrm>
                     <a:prstGeom prst="rect">
                       <a:avLst/>
@@ -1333,124 +1427,141 @@
           <w:szCs w:val="18"/>
           <w:lang w:eastAsia="nb-NO"/>
         </w:rPr>
-        <w:t xml:space="preserve">11. </w:t>
-      </w:r>
-      <w:proofErr w:type="spellStart"/>
-      <w:r>
-        <w:rPr>
-          <w:rFonts w:ascii="Trebuchet MS" w:eastAsia="Times New Roman" w:hAnsi="Trebuchet MS" w:cs="Times New Roman"/>
-          <w:b/>
-          <w:bCs/>
-          <w:color w:val="000000"/>
-          <w:sz w:val="18"/>
-          <w:szCs w:val="18"/>
-          <w:lang w:eastAsia="nb-NO"/>
-        </w:rPr>
-        <w:t>Smoothie</w:t>
-      </w:r>
-      <w:proofErr w:type="spellEnd"/>
-      <w:r>
-        <w:rPr>
-          <w:rFonts w:ascii="Trebuchet MS" w:eastAsia="Times New Roman" w:hAnsi="Trebuchet MS" w:cs="Times New Roman"/>
-          <w:b/>
-          <w:bCs/>
-          <w:color w:val="000000"/>
-          <w:sz w:val="18"/>
-          <w:szCs w:val="18"/>
-          <w:lang w:eastAsia="nb-NO"/>
-        </w:rPr>
-        <w:t xml:space="preserve"> med </w:t>
-      </w:r>
-      <w:proofErr w:type="spellStart"/>
-      <w:r>
-        <w:rPr>
-          <w:rFonts w:ascii="Trebuchet MS" w:eastAsia="Times New Roman" w:hAnsi="Trebuchet MS" w:cs="Times New Roman"/>
-          <w:b/>
-          <w:bCs/>
-          <w:color w:val="000000"/>
-          <w:sz w:val="18"/>
-          <w:szCs w:val="18"/>
-          <w:lang w:eastAsia="nb-NO"/>
-        </w:rPr>
-        <w:t>Jordbært</w:t>
-      </w:r>
-      <w:proofErr w:type="spellEnd"/>
-      <w:r>
-        <w:rPr>
-          <w:rFonts w:ascii="Trebuchet MS" w:eastAsia="Times New Roman" w:hAnsi="Trebuchet MS" w:cs="Times New Roman"/>
-          <w:b/>
-          <w:bCs/>
-          <w:color w:val="000000"/>
-          <w:sz w:val="18"/>
-          <w:szCs w:val="18"/>
-          <w:lang w:eastAsia="nb-NO"/>
-        </w:rPr>
-        <w:t xml:space="preserve"> og Mango</w:t>
-      </w:r>
-    </w:p>
-    <w:p>
-      <w:pPr>
-        <w:spacing w:after="0" w:line="240" w:lineRule="auto"/>
-        <w:rPr>
-          <w:rFonts w:ascii="Trebuchet MS" w:eastAsia="Times New Roman" w:hAnsi="Trebuchet MS" w:cs="Times New Roman"/>
-          <w:color w:val="000000"/>
-          <w:sz w:val="18"/>
-          <w:szCs w:val="18"/>
-          <w:lang w:eastAsia="nb-NO"/>
-        </w:rPr>
-      </w:pPr>
-      <w:r>
-        <w:rPr>
-          <w:rFonts w:ascii="Trebuchet MS" w:eastAsia="Times New Roman" w:hAnsi="Trebuchet MS" w:cs="Times New Roman"/>
-          <w:color w:val="000000"/>
-          <w:sz w:val="18"/>
-          <w:szCs w:val="18"/>
-          <w:lang w:eastAsia="nb-NO"/>
-        </w:rPr>
-        <w:br/>
-      </w:r>
-      <w:r>
-        <w:rPr>
-          <w:rFonts w:ascii="Trebuchet MS" w:eastAsia="Times New Roman" w:hAnsi="Trebuchet MS" w:cs="Times New Roman"/>
-          <w:color w:val="000000"/>
-          <w:sz w:val="18"/>
-          <w:szCs w:val="18"/>
-          <w:lang w:eastAsia="nb-NO"/>
-        </w:rPr>
-        <w:br/>
-      </w:r>
-      <w:r>
-        <w:rPr>
-          <w:rFonts w:ascii="Trebuchet MS" w:eastAsia="Times New Roman" w:hAnsi="Trebuchet MS" w:cs="Times New Roman"/>
-          <w:color w:val="000000"/>
-          <w:sz w:val="18"/>
-          <w:szCs w:val="18"/>
-          <w:lang w:eastAsia="nb-NO"/>
-        </w:rPr>
-        <w:br/>
-      </w:r>
-      <w:r>
-        <w:rPr>
-          <w:rFonts w:ascii="Trebuchet MS" w:eastAsia="Times New Roman" w:hAnsi="Trebuchet MS" w:cs="Times New Roman"/>
-          <w:color w:val="000000"/>
-          <w:sz w:val="18"/>
-          <w:szCs w:val="18"/>
-          <w:lang w:eastAsia="nb-NO"/>
-        </w:rPr>
-        <w:br/>
-      </w:r>
-    </w:p>
-    <w:p>
-      <w:pPr>
-        <w:spacing w:after="0" w:line="240" w:lineRule="auto"/>
-        <w:rPr>
-          <w:rFonts w:ascii="Trebuchet MS" w:eastAsia="Times New Roman" w:hAnsi="Trebuchet MS" w:cs="Times New Roman"/>
-          <w:color w:val="000000"/>
-          <w:sz w:val="18"/>
-          <w:szCs w:val="18"/>
-          <w:lang w:eastAsia="nb-NO"/>
-        </w:rPr>
-      </w:pPr>
+        <w:t>3. Parmesan ost</w:t>
+      </w:r>
+    </w:p>
+    <w:p>
+      <w:pPr>
+        <w:spacing w:before="150" w:after="75" w:line="240" w:lineRule="auto"/>
+        <w:outlineLvl w:val="2"/>
+        <w:rPr>
+          <w:rFonts w:ascii="Trebuchet MS" w:eastAsia="Times New Roman" w:hAnsi="Trebuchet MS" w:cs="Times New Roman"/>
+          <w:b/>
+          <w:bCs/>
+          <w:caps/>
+          <w:color w:val="000000"/>
+          <w:spacing w:val="45"/>
+          <w:sz w:val="21"/>
+          <w:szCs w:val="21"/>
+          <w:lang w:eastAsia="nb-NO"/>
+        </w:rPr>
+      </w:pPr>
+      <w:r>
+        <w:rPr>
+          <w:rFonts w:ascii="Trebuchet MS" w:eastAsia="Times New Roman" w:hAnsi="Trebuchet MS" w:cs="Times New Roman"/>
+          <w:color w:val="000000"/>
+          <w:sz w:val="18"/>
+          <w:szCs w:val="18"/>
+          <w:lang w:eastAsia="nb-NO"/>
+        </w:rPr>
+        <w:br/>
+      </w:r>
+      <w:r>
+        <w:rPr>
+          <w:rFonts w:ascii="Trebuchet MS" w:eastAsia="Times New Roman" w:hAnsi="Trebuchet MS" w:cs="Times New Roman"/>
+          <w:color w:val="000000"/>
+          <w:sz w:val="18"/>
+          <w:szCs w:val="18"/>
+          <w:lang w:eastAsia="nb-NO"/>
+        </w:rPr>
+        <w:br/>
+      </w:r>
+    </w:p>
+    <w:p>
+      <w:pPr>
+        <w:spacing w:before="150" w:after="75" w:line="240" w:lineRule="auto"/>
+        <w:outlineLvl w:val="2"/>
+        <w:rPr>
+          <w:rFonts w:ascii="Trebuchet MS" w:eastAsia="Times New Roman" w:hAnsi="Trebuchet MS" w:cs="Times New Roman"/>
+          <w:b/>
+          <w:bCs/>
+          <w:caps/>
+          <w:color w:val="000000"/>
+          <w:spacing w:val="45"/>
+          <w:sz w:val="21"/>
+          <w:szCs w:val="21"/>
+          <w:lang w:eastAsia="nb-NO"/>
+        </w:rPr>
+      </w:pPr>
+    </w:p>
+    <w:p>
+      <w:pPr>
+        <w:spacing w:before="150" w:after="75" w:line="240" w:lineRule="auto"/>
+        <w:outlineLvl w:val="2"/>
+        <w:rPr>
+          <w:rFonts w:ascii="Trebuchet MS" w:eastAsia="Times New Roman" w:hAnsi="Trebuchet MS" w:cs="Times New Roman"/>
+          <w:b/>
+          <w:bCs/>
+          <w:caps/>
+          <w:color w:val="000000"/>
+          <w:spacing w:val="45"/>
+          <w:sz w:val="21"/>
+          <w:szCs w:val="21"/>
+          <w:lang w:eastAsia="nb-NO"/>
+        </w:rPr>
+      </w:pPr>
+    </w:p>
+    <w:p>
+      <w:pPr>
+        <w:rPr>
+          <w:rFonts w:ascii="Trebuchet MS" w:eastAsia="Times New Roman" w:hAnsi="Trebuchet MS" w:cs="Times New Roman"/>
+          <w:b/>
+          <w:bCs/>
+          <w:caps/>
+          <w:color w:val="000000"/>
+          <w:spacing w:val="45"/>
+          <w:sz w:val="21"/>
+          <w:szCs w:val="21"/>
+          <w:lang w:eastAsia="nb-NO"/>
+        </w:rPr>
+      </w:pPr>
+      <w:r>
+        <w:rPr>
+          <w:rFonts w:ascii="Trebuchet MS" w:eastAsia="Times New Roman" w:hAnsi="Trebuchet MS" w:cs="Times New Roman"/>
+          <w:b/>
+          <w:bCs/>
+          <w:caps/>
+          <w:color w:val="000000"/>
+          <w:spacing w:val="45"/>
+          <w:sz w:val="21"/>
+          <w:szCs w:val="21"/>
+          <w:lang w:eastAsia="nb-NO"/>
+        </w:rPr>
+        <w:br w:type="page"/>
+      </w:r>
+    </w:p>
+    <w:p>
+      <w:pPr>
+        <w:spacing w:before="150" w:after="75" w:line="240" w:lineRule="auto"/>
+        <w:jc w:val="center"/>
+        <w:outlineLvl w:val="2"/>
+        <w:rPr>
+          <w:rFonts w:ascii="Trebuchet MS" w:eastAsia="Times New Roman" w:hAnsi="Trebuchet MS" w:cs="Times New Roman"/>
+          <w:b/>
+          <w:bCs/>
+          <w:caps/>
+          <w:color w:val="000000"/>
+          <w:spacing w:val="45"/>
+          <w:sz w:val="21"/>
+          <w:szCs w:val="21"/>
+          <w:lang w:eastAsia="nb-NO"/>
+        </w:rPr>
+      </w:pPr>
+      <w:r>
+        <w:rPr>
+          <w:rFonts w:ascii="Trebuchet MS" w:eastAsia="Times New Roman" w:hAnsi="Trebuchet MS" w:cs="Times New Roman"/>
+          <w:b/>
+          <w:bCs/>
+          <w:caps/>
+          <w:color w:val="000000"/>
+          <w:spacing w:val="45"/>
+          <w:sz w:val="21"/>
+          <w:szCs w:val="21"/>
+          <w:lang w:eastAsia="nb-NO"/>
+        </w:rPr>
+        <w:lastRenderedPageBreak/>
+        <w:t>VELG DRIKKE</w:t>
+      </w:r>
     </w:p>
     <w:p>
       <w:pPr>
@@ -1464,25 +1575,59 @@
       </w:pPr>
       <w:r>
         <w:rPr>
-          <w:rFonts w:ascii="Trebuchet MS" w:eastAsia="Times New Roman" w:hAnsi="Trebuchet MS" w:cs="Times New Roman"/>
-          <w:color w:val="000000"/>
-          <w:sz w:val="18"/>
-          <w:szCs w:val="18"/>
-          <w:lang w:eastAsia="nb-NO"/>
-        </w:rPr>
-        <w:br/>
-      </w:r>
-      <w:r>
-        <w:rPr>
-          <w:rFonts w:ascii="Trebuchet MS" w:eastAsia="Times New Roman" w:hAnsi="Trebuchet MS" w:cs="Times New Roman"/>
+          <w:rFonts w:ascii="Times New Roman" w:eastAsia="Times New Roman" w:hAnsi="Times New Roman" w:cs="Times New Roman"/>
+          <w:sz w:val="24"/>
+          <w:szCs w:val="24"/>
+          <w:lang w:eastAsia="nb-NO"/>
+        </w:rPr>
+        <w:pict>
+          <v:rect id="_x0000_i1027" style="width:0;height:1.5pt" o:hralign="center" o:hrstd="t" o:hrnoshade="t" o:hr="t" fillcolor="black" stroked="f"/>
+        </w:pict>
+      </w:r>
+    </w:p>
+    <w:p>
+      <w:pPr>
+        <w:spacing w:after="0" w:line="240" w:lineRule="auto"/>
+        <w:rPr>
+          <w:rFonts w:ascii="Times New Roman" w:eastAsia="Times New Roman" w:hAnsi="Times New Roman" w:cs="Times New Roman"/>
+          <w:sz w:val="24"/>
+          <w:szCs w:val="24"/>
+          <w:lang w:eastAsia="nb-NO"/>
+        </w:rPr>
+      </w:pPr>
+      <w:r>
+        <w:rPr>
+          <w:rFonts w:ascii="Trebuchet MS" w:eastAsia="Times New Roman" w:hAnsi="Trebuchet MS" w:cs="Times New Roman"/>
+          <w:color w:val="000000"/>
+          <w:sz w:val="18"/>
+          <w:szCs w:val="18"/>
+          <w:lang w:eastAsia="nb-NO"/>
+        </w:rPr>
+        <w:br/>
+      </w:r>
+    </w:p>
+    <w:p>
+      <w:pPr>
+        <w:spacing w:after="0" w:line="240" w:lineRule="auto"/>
+        <w:rPr>
+          <w:rFonts w:ascii="Times New Roman" w:eastAsia="Times New Roman" w:hAnsi="Times New Roman" w:cs="Times New Roman"/>
+          <w:sz w:val="24"/>
+          <w:szCs w:val="24"/>
+          <w:lang w:eastAsia="nb-NO"/>
+        </w:rPr>
+      </w:pPr>
+      <w:bookmarkStart w:id="0" w:name="_GoBack"/>
+      <w:bookmarkEnd w:id="0"/>
+      <w:r>
+        <w:rPr>
+          <w:rFonts w:ascii="Times New Roman" w:eastAsia="Times New Roman" w:hAnsi="Times New Roman" w:cs="Times New Roman"/>
           <w:noProof/>
-          <w:color w:val="000000"/>
-          <w:sz w:val="18"/>
-          <w:szCs w:val="18"/>
+          <w:sz w:val="24"/>
+          <w:szCs w:val="24"/>
           <w:lang w:eastAsia="nb-NO"/>
         </w:rPr>
         <w:drawing>
-          <wp:anchor distT="0" distB="0" distL="0" distR="0" simplePos="0" relativeHeight="251658240" behindDoc="0" locked="0" layoutInCell="1" allowOverlap="0">
+          <wp:anchor distT="0" distB="0" distL="0" distR="0" simplePos="0" relativeHeight="251657216" behindDoc="0" locked="0" layoutInCell="1" allowOverlap="0">
             <wp:simplePos x="0" y="0"/>
             <wp:positionH relativeFrom="column">
               <wp:align>left</wp:align>
@@ -1493,7 +1638,7 @@
             <wp:extent cx="990600" cy="1352550"/>
             <wp:effectExtent l="0" t="0" r="0" b="0"/>
             <wp:wrapSquare wrapText="bothSides"/>
-            <wp:docPr id="4" name="Bilde 4" descr="C:\Users\Mats Liver\Documents\GitHub\Salatboden\Salattest\img\kiwi.jpg"/>
+            <wp:docPr id="6" name="Bilde 6" descr="C:\Users\Mats Liver\Documents\GitHub\Salatboden\Salattest\img\orju.jpg"/>
             <wp:cNvGraphicFramePr>
               <a:graphicFrameLocks xmlns:a="http://schemas.openxmlformats.org/drawingml/2006/main" noChangeAspect="1"/>
             </wp:cNvGraphicFramePr>
@@ -1501,7 +1646,7 @@
               <a:graphicData uri="http://schemas.openxmlformats.org/drawingml/2006/picture">
                 <pic:pic xmlns:pic="http://schemas.openxmlformats.org/drawingml/2006/picture">
                   <pic:nvPicPr>
-                    <pic:cNvPr id="0" name="Picture 8" descr="C:\Users\Mats Liver\Documents\GitHub\Salatboden\Salattest\img\kiwi.jpg"/>
+                    <pic:cNvPr id="0" name="Picture 6" descr="C:\Users\Mats Liver\Documents\GitHub\Salatboden\Salattest\img\orju.jpg"/>
                     <pic:cNvPicPr>
                       <a:picLocks noChangeAspect="1" noChangeArrowheads="1"/>
                     </pic:cNvPicPr>
@@ -1567,7 +1712,7 @@
           <w:szCs w:val="18"/>
           <w:lang w:eastAsia="nb-NO"/>
         </w:rPr>
-        <w:t xml:space="preserve">12. </w:t>
+        <w:t xml:space="preserve">10. Nypresset </w:t>
       </w:r>
       <w:proofErr w:type="spellStart"/>
       <w:r>
@@ -1580,20 +1725,70 @@
           <w:szCs w:val="18"/>
           <w:lang w:eastAsia="nb-NO"/>
         </w:rPr>
-        <w:t>Smoothie</w:t>
+        <w:t>Applesinjuice</w:t>
       </w:r>
       <w:proofErr w:type="spellEnd"/>
-      <w:r>
-        <w:rPr>
-          <w:rFonts w:ascii="Trebuchet MS" w:eastAsia="Times New Roman" w:hAnsi="Trebuchet MS" w:cs="Times New Roman"/>
-          <w:b/>
-          <w:bCs/>
-          <w:color w:val="000000"/>
-          <w:sz w:val="18"/>
-          <w:szCs w:val="18"/>
-          <w:lang w:eastAsia="nb-NO"/>
-        </w:rPr>
-        <w:t xml:space="preserve"> med Banan</w:t>
+    </w:p>
+    <w:p>
+      <w:pPr>
+        <w:spacing w:after="0" w:line="240" w:lineRule="auto"/>
+        <w:rPr>
+          <w:rFonts w:ascii="Trebuchet MS" w:eastAsia="Times New Roman" w:hAnsi="Trebuchet MS" w:cs="Times New Roman"/>
+          <w:color w:val="000000"/>
+          <w:sz w:val="18"/>
+          <w:szCs w:val="18"/>
+          <w:lang w:eastAsia="nb-NO"/>
+        </w:rPr>
+      </w:pPr>
+      <w:r>
+        <w:rPr>
+          <w:rFonts w:ascii="Trebuchet MS" w:eastAsia="Times New Roman" w:hAnsi="Trebuchet MS" w:cs="Times New Roman"/>
+          <w:color w:val="000000"/>
+          <w:sz w:val="18"/>
+          <w:szCs w:val="18"/>
+          <w:lang w:eastAsia="nb-NO"/>
+        </w:rPr>
+        <w:br/>
+      </w:r>
+      <w:r>
+        <w:rPr>
+          <w:rFonts w:ascii="Trebuchet MS" w:eastAsia="Times New Roman" w:hAnsi="Trebuchet MS" w:cs="Times New Roman"/>
+          <w:color w:val="000000"/>
+          <w:sz w:val="18"/>
+          <w:szCs w:val="18"/>
+          <w:lang w:eastAsia="nb-NO"/>
+        </w:rPr>
+        <w:br/>
+      </w:r>
+      <w:r>
+        <w:rPr>
+          <w:rFonts w:ascii="Trebuchet MS" w:eastAsia="Times New Roman" w:hAnsi="Trebuchet MS" w:cs="Times New Roman"/>
+          <w:color w:val="000000"/>
+          <w:sz w:val="18"/>
+          <w:szCs w:val="18"/>
+          <w:lang w:eastAsia="nb-NO"/>
+        </w:rPr>
+        <w:br/>
+      </w:r>
+      <w:r>
+        <w:rPr>
+          <w:rFonts w:ascii="Trebuchet MS" w:eastAsia="Times New Roman" w:hAnsi="Trebuchet MS" w:cs="Times New Roman"/>
+          <w:color w:val="000000"/>
+          <w:sz w:val="18"/>
+          <w:szCs w:val="18"/>
+          <w:lang w:eastAsia="nb-NO"/>
+        </w:rPr>
+        <w:br/>
+      </w:r>
+      <w:r>
+        <w:rPr>
+          <w:rFonts w:ascii="Trebuchet MS" w:eastAsia="Times New Roman" w:hAnsi="Trebuchet MS" w:cs="Times New Roman"/>
+          <w:color w:val="000000"/>
+          <w:sz w:val="18"/>
+          <w:szCs w:val="18"/>
+          <w:lang w:eastAsia="nb-NO"/>
+        </w:rPr>
+        <w:br/>
       </w:r>
     </w:p>
     <w:p>
@@ -1619,156 +1814,10 @@
       <w:r>
         <w:rPr>
           <w:rFonts w:ascii="Trebuchet MS" w:eastAsia="Times New Roman" w:hAnsi="Trebuchet MS" w:cs="Times New Roman"/>
-          <w:color w:val="000000"/>
-          <w:sz w:val="18"/>
-          <w:szCs w:val="18"/>
-          <w:lang w:eastAsia="nb-NO"/>
-        </w:rPr>
-        <w:br/>
-      </w:r>
-      <w:r>
-        <w:rPr>
-          <w:rFonts w:ascii="Trebuchet MS" w:eastAsia="Times New Roman" w:hAnsi="Trebuchet MS" w:cs="Times New Roman"/>
-          <w:color w:val="000000"/>
-          <w:sz w:val="18"/>
-          <w:szCs w:val="18"/>
-          <w:lang w:eastAsia="nb-NO"/>
-        </w:rPr>
-        <w:br/>
-      </w:r>
-      <w:r>
-        <w:rPr>
-          <w:rFonts w:ascii="Trebuchet MS" w:eastAsia="Times New Roman" w:hAnsi="Trebuchet MS" w:cs="Times New Roman"/>
-          <w:color w:val="000000"/>
-          <w:sz w:val="18"/>
-          <w:szCs w:val="18"/>
-          <w:lang w:eastAsia="nb-NO"/>
-        </w:rPr>
-        <w:br/>
-      </w:r>
-      <w:r>
-        <w:rPr>
-          <w:rFonts w:ascii="Trebuchet MS" w:eastAsia="Times New Roman" w:hAnsi="Trebuchet MS" w:cs="Times New Roman"/>
-          <w:color w:val="000000"/>
-          <w:sz w:val="18"/>
-          <w:szCs w:val="18"/>
-          <w:lang w:eastAsia="nb-NO"/>
-        </w:rPr>
-        <w:br/>
-      </w:r>
-      <w:r>
-        <w:rPr>
-          <w:rFonts w:ascii="Trebuchet MS" w:eastAsia="Times New Roman" w:hAnsi="Trebuchet MS" w:cs="Times New Roman"/>
-          <w:color w:val="000000"/>
-          <w:sz w:val="18"/>
-          <w:szCs w:val="18"/>
-          <w:lang w:eastAsia="nb-NO"/>
-        </w:rPr>
-        <w:br/>
-      </w:r>
-      <w:r>
-        <w:rPr>
-          <w:rFonts w:ascii="Trebuchet MS" w:eastAsia="Times New Roman" w:hAnsi="Trebuchet MS" w:cs="Times New Roman"/>
-          <w:color w:val="000000"/>
-          <w:sz w:val="18"/>
-          <w:szCs w:val="18"/>
-          <w:lang w:eastAsia="nb-NO"/>
-        </w:rPr>
-        <w:br/>
-      </w:r>
-    </w:p>
-    <w:p>
-      <w:pPr>
-        <w:spacing w:before="150" w:after="75" w:line="240" w:lineRule="auto"/>
-        <w:jc w:val="center"/>
-        <w:outlineLvl w:val="2"/>
-        <w:rPr>
-          <w:rFonts w:ascii="Trebuchet MS" w:eastAsia="Times New Roman" w:hAnsi="Trebuchet MS" w:cs="Times New Roman"/>
-          <w:b/>
-          <w:bCs/>
-          <w:caps/>
-          <w:color w:val="000000"/>
-          <w:spacing w:val="45"/>
-          <w:sz w:val="21"/>
-          <w:szCs w:val="21"/>
-          <w:lang w:eastAsia="nb-NO"/>
-        </w:rPr>
-      </w:pPr>
-      <w:r>
-        <w:rPr>
-          <w:rFonts w:ascii="Trebuchet MS" w:eastAsia="Times New Roman" w:hAnsi="Trebuchet MS" w:cs="Times New Roman"/>
-          <w:b/>
-          <w:bCs/>
-          <w:caps/>
-          <w:color w:val="000000"/>
-          <w:spacing w:val="45"/>
-          <w:sz w:val="21"/>
-          <w:szCs w:val="21"/>
-          <w:lang w:eastAsia="nb-NO"/>
-        </w:rPr>
-        <w:lastRenderedPageBreak/>
-        <w:t>VELG DIN DESSERT</w:t>
-      </w:r>
-    </w:p>
-    <w:p>
-      <w:pPr>
-        <w:spacing w:after="0" w:line="240" w:lineRule="auto"/>
-        <w:rPr>
-          <w:rFonts w:ascii="Times New Roman" w:eastAsia="Times New Roman" w:hAnsi="Times New Roman" w:cs="Times New Roman"/>
-          <w:sz w:val="24"/>
-          <w:szCs w:val="24"/>
-          <w:lang w:eastAsia="nb-NO"/>
-        </w:rPr>
-      </w:pPr>
-      <w:r>
-        <w:rPr>
-          <w:rFonts w:ascii="Times New Roman" w:eastAsia="Times New Roman" w:hAnsi="Times New Roman" w:cs="Times New Roman"/>
-          <w:sz w:val="24"/>
-          <w:szCs w:val="24"/>
-          <w:lang w:eastAsia="nb-NO"/>
-        </w:rPr>
-        <w:pict>
-          <v:rect id="_x0000_i1028" style="width:0;height:1.5pt" o:hralign="center" o:hrstd="t" o:hrnoshade="t" o:hr="t" fillcolor="black" stroked="f"/>
-        </w:pict>
-      </w:r>
-    </w:p>
-    <w:p>
-      <w:pPr>
-        <w:spacing w:after="0" w:line="240" w:lineRule="auto"/>
-        <w:rPr>
-          <w:rFonts w:ascii="Times New Roman" w:eastAsia="Times New Roman" w:hAnsi="Times New Roman" w:cs="Times New Roman"/>
-          <w:sz w:val="24"/>
-          <w:szCs w:val="24"/>
-          <w:lang w:eastAsia="nb-NO"/>
-        </w:rPr>
-      </w:pPr>
-      <w:r>
-        <w:rPr>
-          <w:rFonts w:ascii="Trebuchet MS" w:eastAsia="Times New Roman" w:hAnsi="Trebuchet MS" w:cs="Times New Roman"/>
-          <w:color w:val="000000"/>
-          <w:sz w:val="18"/>
-          <w:szCs w:val="18"/>
-          <w:lang w:eastAsia="nb-NO"/>
-        </w:rPr>
-        <w:br/>
-      </w:r>
-    </w:p>
-    <w:p>
-      <w:pPr>
-        <w:spacing w:after="0" w:line="240" w:lineRule="auto"/>
-        <w:rPr>
-          <w:rFonts w:ascii="Times New Roman" w:eastAsia="Times New Roman" w:hAnsi="Times New Roman" w:cs="Times New Roman"/>
-          <w:sz w:val="24"/>
-          <w:szCs w:val="24"/>
-          <w:lang w:eastAsia="nb-NO"/>
-        </w:rPr>
-      </w:pPr>
-      <w:r>
-        <w:rPr>
-          <w:rFonts w:ascii="Times New Roman" w:eastAsia="Times New Roman" w:hAnsi="Times New Roman" w:cs="Times New Roman"/>
           <w:noProof/>
-          <w:sz w:val="24"/>
-          <w:szCs w:val="24"/>
+          <w:color w:val="000000"/>
+          <w:sz w:val="18"/>
+          <w:szCs w:val="18"/>
           <w:lang w:eastAsia="nb-NO"/>
         </w:rPr>
         <w:drawing>
@@ -1780,10 +1829,10 @@
             <wp:positionV relativeFrom="line">
               <wp:posOffset>0</wp:posOffset>
             </wp:positionV>
-            <wp:extent cx="1943100" cy="1352550"/>
+            <wp:extent cx="990600" cy="1352550"/>
             <wp:effectExtent l="0" t="0" r="0" b="0"/>
             <wp:wrapSquare wrapText="bothSides"/>
-            <wp:docPr id="3" name="Bilde 3" descr="C:\Users\Mats Liver\Documents\GitHub\Salatboden\Salattest\img\pancake.jpg"/>
+            <wp:docPr id="5" name="Bilde 5" descr="C:\Users\Mats Liver\Documents\GitHub\Salatboden\Salattest\img\smoothie.jpg"/>
             <wp:cNvGraphicFramePr>
               <a:graphicFrameLocks xmlns:a="http://schemas.openxmlformats.org/drawingml/2006/main" noChangeAspect="1"/>
             </wp:cNvGraphicFramePr>
@@ -1791,7 +1840,7 @@
               <a:graphicData uri="http://schemas.openxmlformats.org/drawingml/2006/picture">
                 <pic:pic xmlns:pic="http://schemas.openxmlformats.org/drawingml/2006/picture">
                   <pic:nvPicPr>
-                    <pic:cNvPr id="0" name="Picture 9" descr="C:\Users\Mats Liver\Documents\GitHub\Salatboden\Salattest\img\pancake.jpg"/>
+                    <pic:cNvPr id="0" name="Picture 7" descr="C:\Users\Mats Liver\Documents\GitHub\Salatboden\Salattest\img\smoothie.jpg"/>
                     <pic:cNvPicPr>
                       <a:picLocks noChangeAspect="1" noChangeArrowheads="1"/>
                     </pic:cNvPicPr>
@@ -1812,7 +1861,7 @@
                   <pic:spPr bwMode="auto">
                     <a:xfrm>
                       <a:off x="0" y="0"/>
-                      <a:ext cx="1943100" cy="1352550"/>
+                      <a:ext cx="990600" cy="1352550"/>
                     </a:xfrm>
                     <a:prstGeom prst="rect">
                       <a:avLst/>
@@ -1857,7 +1906,59 @@
           <w:szCs w:val="18"/>
           <w:lang w:eastAsia="nb-NO"/>
         </w:rPr>
-        <w:t>1. Husets proteinpannekaker</w:t>
+        <w:t xml:space="preserve">11. </w:t>
+      </w:r>
+      <w:proofErr w:type="spellStart"/>
+      <w:r>
+        <w:rPr>
+          <w:rFonts w:ascii="Trebuchet MS" w:eastAsia="Times New Roman" w:hAnsi="Trebuchet MS" w:cs="Times New Roman"/>
+          <w:b/>
+          <w:bCs/>
+          <w:color w:val="000000"/>
+          <w:sz w:val="18"/>
+          <w:szCs w:val="18"/>
+          <w:lang w:eastAsia="nb-NO"/>
+        </w:rPr>
+        <w:t>Smoothie</w:t>
+      </w:r>
+      <w:proofErr w:type="spellEnd"/>
+      <w:r>
+        <w:rPr>
+          <w:rFonts w:ascii="Trebuchet MS" w:eastAsia="Times New Roman" w:hAnsi="Trebuchet MS" w:cs="Times New Roman"/>
+          <w:b/>
+          <w:bCs/>
+          <w:color w:val="000000"/>
+          <w:sz w:val="18"/>
+          <w:szCs w:val="18"/>
+          <w:lang w:eastAsia="nb-NO"/>
+        </w:rPr>
+        <w:t xml:space="preserve"> med </w:t>
+      </w:r>
+      <w:proofErr w:type="spellStart"/>
+      <w:r>
+        <w:rPr>
+          <w:rFonts w:ascii="Trebuchet MS" w:eastAsia="Times New Roman" w:hAnsi="Trebuchet MS" w:cs="Times New Roman"/>
+          <w:b/>
+          <w:bCs/>
+          <w:color w:val="000000"/>
+          <w:sz w:val="18"/>
+          <w:szCs w:val="18"/>
+          <w:lang w:eastAsia="nb-NO"/>
+        </w:rPr>
+        <w:t>Jordbært</w:t>
+      </w:r>
+      <w:proofErr w:type="spellEnd"/>
+      <w:r>
+        <w:rPr>
+          <w:rFonts w:ascii="Trebuchet MS" w:eastAsia="Times New Roman" w:hAnsi="Trebuchet MS" w:cs="Times New Roman"/>
+          <w:b/>
+          <w:bCs/>
+          <w:color w:val="000000"/>
+          <w:sz w:val="18"/>
+          <w:szCs w:val="18"/>
+          <w:lang w:eastAsia="nb-NO"/>
+        </w:rPr>
+        <w:t xml:space="preserve"> og Mango</w:t>
       </w:r>
     </w:p>
     <w:p>
@@ -1911,16 +2012,18 @@
         </w:rPr>
         <w:br/>
       </w:r>
-      <w:r>
-        <w:rPr>
-          <w:rFonts w:ascii="Trebuchet MS" w:eastAsia="Times New Roman" w:hAnsi="Trebuchet MS" w:cs="Times New Roman"/>
-          <w:color w:val="000000"/>
-          <w:sz w:val="18"/>
-          <w:szCs w:val="18"/>
-          <w:lang w:eastAsia="nb-NO"/>
-        </w:rPr>
-        <w:br/>
-      </w:r>
+    </w:p>
+    <w:p>
+      <w:pPr>
+        <w:spacing w:after="0" w:line="240" w:lineRule="auto"/>
+        <w:rPr>
+          <w:rFonts w:ascii="Trebuchet MS" w:eastAsia="Times New Roman" w:hAnsi="Trebuchet MS" w:cs="Times New Roman"/>
+          <w:color w:val="000000"/>
+          <w:sz w:val="18"/>
+          <w:szCs w:val="18"/>
+          <w:lang w:eastAsia="nb-NO"/>
+        </w:rPr>
+      </w:pPr>
     </w:p>
     <w:p>
       <w:pPr>
@@ -1952,7 +2055,7 @@
           <w:lang w:eastAsia="nb-NO"/>
         </w:rPr>
         <w:drawing>
-          <wp:anchor distT="0" distB="0" distL="0" distR="0" simplePos="0" relativeHeight="251658240" behindDoc="0" locked="0" layoutInCell="1" allowOverlap="0">
+          <wp:anchor distT="0" distB="0" distL="0" distR="0" simplePos="0" relativeHeight="251659264" behindDoc="0" locked="0" layoutInCell="1" allowOverlap="0">
             <wp:simplePos x="0" y="0"/>
             <wp:positionH relativeFrom="column">
               <wp:align>left</wp:align>
@@ -1960,10 +2063,10 @@
             <wp:positionV relativeFrom="line">
               <wp:posOffset>0</wp:posOffset>
             </wp:positionV>
-            <wp:extent cx="1943100" cy="1352550"/>
+            <wp:extent cx="990600" cy="1352550"/>
             <wp:effectExtent l="0" t="0" r="0" b="0"/>
             <wp:wrapSquare wrapText="bothSides"/>
-            <wp:docPr id="2" name="Bilde 2" descr="C:\Users\Mats Liver\Documents\GitHub\Salatboden\Salattest\img\pannacotta.png"/>
+            <wp:docPr id="4" name="Bilde 4" descr="C:\Users\Mats Liver\Documents\GitHub\Salatboden\Salattest\img\kiwi.jpg"/>
             <wp:cNvGraphicFramePr>
               <a:graphicFrameLocks xmlns:a="http://schemas.openxmlformats.org/drawingml/2006/main" noChangeAspect="1"/>
             </wp:cNvGraphicFramePr>
@@ -1971,7 +2074,7 @@
               <a:graphicData uri="http://schemas.openxmlformats.org/drawingml/2006/picture">
                 <pic:pic xmlns:pic="http://schemas.openxmlformats.org/drawingml/2006/picture">
                   <pic:nvPicPr>
-                    <pic:cNvPr id="0" name="Picture 10" descr="C:\Users\Mats Liver\Documents\GitHub\Salatboden\Salattest\img\pannacotta.png"/>
+                    <pic:cNvPr id="0" name="Picture 8" descr="C:\Users\Mats Liver\Documents\GitHub\Salatboden\Salattest\img\kiwi.jpg"/>
                     <pic:cNvPicPr>
                       <a:picLocks noChangeAspect="1" noChangeArrowheads="1"/>
                     </pic:cNvPicPr>
@@ -1992,7 +2095,7 @@
                   <pic:spPr bwMode="auto">
                     <a:xfrm>
                       <a:off x="0" y="0"/>
-                      <a:ext cx="1943100" cy="1352550"/>
+                      <a:ext cx="990600" cy="1352550"/>
                     </a:xfrm>
                     <a:prstGeom prst="rect">
                       <a:avLst/>
@@ -2037,7 +2140,7 @@
           <w:szCs w:val="18"/>
           <w:lang w:eastAsia="nb-NO"/>
         </w:rPr>
-        <w:t>2. Deilig vitamin panna-</w:t>
+        <w:t xml:space="preserve">12. </w:t>
       </w:r>
       <w:proofErr w:type="spellStart"/>
       <w:r>
@@ -2050,70 +2153,20 @@
           <w:szCs w:val="18"/>
           <w:lang w:eastAsia="nb-NO"/>
         </w:rPr>
-        <w:t>cotta</w:t>
+        <w:t>Smoothie</w:t>
       </w:r>
       <w:proofErr w:type="spellEnd"/>
-    </w:p>
-    <w:p>
-      <w:pPr>
-        <w:spacing w:after="0" w:line="240" w:lineRule="auto"/>
-        <w:rPr>
-          <w:rFonts w:ascii="Trebuchet MS" w:eastAsia="Times New Roman" w:hAnsi="Trebuchet MS" w:cs="Times New Roman"/>
-          <w:color w:val="000000"/>
-          <w:sz w:val="18"/>
-          <w:szCs w:val="18"/>
-          <w:lang w:eastAsia="nb-NO"/>
-        </w:rPr>
-      </w:pPr>
-      <w:r>
-        <w:rPr>
-          <w:rFonts w:ascii="Trebuchet MS" w:eastAsia="Times New Roman" w:hAnsi="Trebuchet MS" w:cs="Times New Roman"/>
-          <w:color w:val="000000"/>
-          <w:sz w:val="18"/>
-          <w:szCs w:val="18"/>
-          <w:lang w:eastAsia="nb-NO"/>
-        </w:rPr>
-        <w:br/>
-      </w:r>
-      <w:r>
-        <w:rPr>
-          <w:rFonts w:ascii="Trebuchet MS" w:eastAsia="Times New Roman" w:hAnsi="Trebuchet MS" w:cs="Times New Roman"/>
-          <w:color w:val="000000"/>
-          <w:sz w:val="18"/>
-          <w:szCs w:val="18"/>
-          <w:lang w:eastAsia="nb-NO"/>
-        </w:rPr>
-        <w:br/>
-      </w:r>
-      <w:r>
-        <w:rPr>
-          <w:rFonts w:ascii="Trebuchet MS" w:eastAsia="Times New Roman" w:hAnsi="Trebuchet MS" w:cs="Times New Roman"/>
-          <w:color w:val="000000"/>
-          <w:sz w:val="18"/>
-          <w:szCs w:val="18"/>
-          <w:lang w:eastAsia="nb-NO"/>
-        </w:rPr>
-        <w:br/>
-      </w:r>
-      <w:r>
-        <w:rPr>
-          <w:rFonts w:ascii="Trebuchet MS" w:eastAsia="Times New Roman" w:hAnsi="Trebuchet MS" w:cs="Times New Roman"/>
-          <w:color w:val="000000"/>
-          <w:sz w:val="18"/>
-          <w:szCs w:val="18"/>
-          <w:lang w:eastAsia="nb-NO"/>
-        </w:rPr>
-        <w:br/>
-      </w:r>
-      <w:r>
-        <w:rPr>
-          <w:rFonts w:ascii="Trebuchet MS" w:eastAsia="Times New Roman" w:hAnsi="Trebuchet MS" w:cs="Times New Roman"/>
-          <w:color w:val="000000"/>
-          <w:sz w:val="18"/>
-          <w:szCs w:val="18"/>
-          <w:lang w:eastAsia="nb-NO"/>
-        </w:rPr>
-        <w:br/>
+      <w:r>
+        <w:rPr>
+          <w:rFonts w:ascii="Trebuchet MS" w:eastAsia="Times New Roman" w:hAnsi="Trebuchet MS" w:cs="Times New Roman"/>
+          <w:b/>
+          <w:bCs/>
+          <w:color w:val="000000"/>
+          <w:sz w:val="18"/>
+          <w:szCs w:val="18"/>
+          <w:lang w:eastAsia="nb-NO"/>
+        </w:rPr>
+        <w:t xml:space="preserve"> med Banan</w:t>
       </w:r>
     </w:p>
     <w:p>
@@ -2139,14 +2192,189 @@
       <w:r>
         <w:rPr>
           <w:rFonts w:ascii="Trebuchet MS" w:eastAsia="Times New Roman" w:hAnsi="Trebuchet MS" w:cs="Times New Roman"/>
+          <w:color w:val="000000"/>
+          <w:sz w:val="18"/>
+          <w:szCs w:val="18"/>
+          <w:lang w:eastAsia="nb-NO"/>
+        </w:rPr>
+        <w:br/>
+      </w:r>
+      <w:r>
+        <w:rPr>
+          <w:rFonts w:ascii="Trebuchet MS" w:eastAsia="Times New Roman" w:hAnsi="Trebuchet MS" w:cs="Times New Roman"/>
+          <w:color w:val="000000"/>
+          <w:sz w:val="18"/>
+          <w:szCs w:val="18"/>
+          <w:lang w:eastAsia="nb-NO"/>
+        </w:rPr>
+        <w:br/>
+      </w:r>
+      <w:r>
+        <w:rPr>
+          <w:rFonts w:ascii="Trebuchet MS" w:eastAsia="Times New Roman" w:hAnsi="Trebuchet MS" w:cs="Times New Roman"/>
+          <w:color w:val="000000"/>
+          <w:sz w:val="18"/>
+          <w:szCs w:val="18"/>
+          <w:lang w:eastAsia="nb-NO"/>
+        </w:rPr>
+        <w:br/>
+      </w:r>
+      <w:r>
+        <w:rPr>
+          <w:rFonts w:ascii="Trebuchet MS" w:eastAsia="Times New Roman" w:hAnsi="Trebuchet MS" w:cs="Times New Roman"/>
+          <w:color w:val="000000"/>
+          <w:sz w:val="18"/>
+          <w:szCs w:val="18"/>
+          <w:lang w:eastAsia="nb-NO"/>
+        </w:rPr>
+        <w:br/>
+      </w:r>
+      <w:r>
+        <w:rPr>
+          <w:rFonts w:ascii="Trebuchet MS" w:eastAsia="Times New Roman" w:hAnsi="Trebuchet MS" w:cs="Times New Roman"/>
+          <w:color w:val="000000"/>
+          <w:sz w:val="18"/>
+          <w:szCs w:val="18"/>
+          <w:lang w:eastAsia="nb-NO"/>
+        </w:rPr>
+        <w:br/>
+      </w:r>
+      <w:r>
+        <w:rPr>
+          <w:rFonts w:ascii="Trebuchet MS" w:eastAsia="Times New Roman" w:hAnsi="Trebuchet MS" w:cs="Times New Roman"/>
+          <w:color w:val="000000"/>
+          <w:sz w:val="18"/>
+          <w:szCs w:val="18"/>
+          <w:lang w:eastAsia="nb-NO"/>
+        </w:rPr>
+        <w:br/>
+      </w:r>
+    </w:p>
+    <w:p>
+      <w:pPr>
+        <w:rPr>
+          <w:rFonts w:ascii="Trebuchet MS" w:eastAsia="Times New Roman" w:hAnsi="Trebuchet MS" w:cs="Times New Roman"/>
+          <w:b/>
+          <w:bCs/>
+          <w:caps/>
+          <w:color w:val="000000"/>
+          <w:spacing w:val="45"/>
+          <w:sz w:val="21"/>
+          <w:szCs w:val="21"/>
+          <w:lang w:eastAsia="nb-NO"/>
+        </w:rPr>
+      </w:pPr>
+      <w:r>
+        <w:rPr>
+          <w:rFonts w:ascii="Trebuchet MS" w:eastAsia="Times New Roman" w:hAnsi="Trebuchet MS" w:cs="Times New Roman"/>
+          <w:b/>
+          <w:bCs/>
+          <w:caps/>
+          <w:color w:val="000000"/>
+          <w:spacing w:val="45"/>
+          <w:sz w:val="21"/>
+          <w:szCs w:val="21"/>
+          <w:lang w:eastAsia="nb-NO"/>
+        </w:rPr>
+        <w:br w:type="page"/>
+      </w:r>
+    </w:p>
+    <w:p>
+      <w:pPr>
+        <w:spacing w:before="150" w:after="75" w:line="240" w:lineRule="auto"/>
+        <w:jc w:val="center"/>
+        <w:outlineLvl w:val="2"/>
+        <w:rPr>
+          <w:rFonts w:ascii="Trebuchet MS" w:eastAsia="Times New Roman" w:hAnsi="Trebuchet MS" w:cs="Times New Roman"/>
+          <w:b/>
+          <w:bCs/>
+          <w:caps/>
+          <w:color w:val="000000"/>
+          <w:spacing w:val="45"/>
+          <w:sz w:val="21"/>
+          <w:szCs w:val="21"/>
+          <w:lang w:eastAsia="nb-NO"/>
+        </w:rPr>
+      </w:pPr>
+      <w:r>
+        <w:rPr>
+          <w:rFonts w:ascii="Trebuchet MS" w:eastAsia="Times New Roman" w:hAnsi="Trebuchet MS" w:cs="Times New Roman"/>
+          <w:b/>
+          <w:bCs/>
+          <w:caps/>
+          <w:color w:val="000000"/>
+          <w:spacing w:val="45"/>
+          <w:sz w:val="21"/>
+          <w:szCs w:val="21"/>
+          <w:lang w:eastAsia="nb-NO"/>
+        </w:rPr>
+        <w:lastRenderedPageBreak/>
+        <w:t>VELG DIN DESSERT</w:t>
+      </w:r>
+    </w:p>
+    <w:p>
+      <w:pPr>
+        <w:spacing w:after="0" w:line="240" w:lineRule="auto"/>
+        <w:rPr>
+          <w:rFonts w:ascii="Times New Roman" w:eastAsia="Times New Roman" w:hAnsi="Times New Roman" w:cs="Times New Roman"/>
+          <w:sz w:val="24"/>
+          <w:szCs w:val="24"/>
+          <w:lang w:eastAsia="nb-NO"/>
+        </w:rPr>
+      </w:pPr>
+      <w:r>
+        <w:rPr>
+          <w:rFonts w:ascii="Times New Roman" w:eastAsia="Times New Roman" w:hAnsi="Times New Roman" w:cs="Times New Roman"/>
+          <w:sz w:val="24"/>
+          <w:szCs w:val="24"/>
+          <w:lang w:eastAsia="nb-NO"/>
+        </w:rPr>
+        <w:pict>
+          <v:rect id="_x0000_i1028" style="width:0;height:1.5pt" o:hralign="center" o:hrstd="t" o:hrnoshade="t" o:hr="t" fillcolor="black" stroked="f"/>
+        </w:pict>
+      </w:r>
+    </w:p>
+    <w:p>
+      <w:pPr>
+        <w:spacing w:after="0" w:line="240" w:lineRule="auto"/>
+        <w:rPr>
+          <w:rFonts w:ascii="Times New Roman" w:eastAsia="Times New Roman" w:hAnsi="Times New Roman" w:cs="Times New Roman"/>
+          <w:sz w:val="24"/>
+          <w:szCs w:val="24"/>
+          <w:lang w:eastAsia="nb-NO"/>
+        </w:rPr>
+      </w:pPr>
+      <w:r>
+        <w:rPr>
+          <w:rFonts w:ascii="Trebuchet MS" w:eastAsia="Times New Roman" w:hAnsi="Trebuchet MS" w:cs="Times New Roman"/>
+          <w:color w:val="000000"/>
+          <w:sz w:val="18"/>
+          <w:szCs w:val="18"/>
+          <w:lang w:eastAsia="nb-NO"/>
+        </w:rPr>
+        <w:br/>
+      </w:r>
+    </w:p>
+    <w:p>
+      <w:pPr>
+        <w:spacing w:after="0" w:line="240" w:lineRule="auto"/>
+        <w:rPr>
+          <w:rFonts w:ascii="Times New Roman" w:eastAsia="Times New Roman" w:hAnsi="Times New Roman" w:cs="Times New Roman"/>
+          <w:sz w:val="24"/>
+          <w:szCs w:val="24"/>
+          <w:lang w:eastAsia="nb-NO"/>
+        </w:rPr>
+      </w:pPr>
+      <w:r>
+        <w:rPr>
+          <w:rFonts w:ascii="Times New Roman" w:eastAsia="Times New Roman" w:hAnsi="Times New Roman" w:cs="Times New Roman"/>
           <w:noProof/>
-          <w:color w:val="000000"/>
-          <w:sz w:val="18"/>
-          <w:szCs w:val="18"/>
+          <w:sz w:val="24"/>
+          <w:szCs w:val="24"/>
           <w:lang w:eastAsia="nb-NO"/>
         </w:rPr>
         <w:drawing>
-          <wp:anchor distT="0" distB="0" distL="0" distR="0" simplePos="0" relativeHeight="251658240" behindDoc="0" locked="0" layoutInCell="1" allowOverlap="0">
+          <wp:anchor distT="0" distB="0" distL="0" distR="0" simplePos="0" relativeHeight="251660288" behindDoc="0" locked="0" layoutInCell="1" allowOverlap="0">
             <wp:simplePos x="0" y="0"/>
             <wp:positionH relativeFrom="column">
               <wp:align>left</wp:align>
@@ -2157,7 +2385,7 @@
             <wp:extent cx="1943100" cy="1352550"/>
             <wp:effectExtent l="0" t="0" r="0" b="0"/>
             <wp:wrapSquare wrapText="bothSides"/>
-            <wp:docPr id="1" name="Bilde 1" descr="C:\Users\Mats Liver\Documents\GitHub\Salatboden\Salattest\img\fruktcocktail.jpg"/>
+            <wp:docPr id="3" name="Bilde 3" descr="C:\Users\Mats Liver\Documents\GitHub\Salatboden\Salattest\img\pancake.jpg"/>
             <wp:cNvGraphicFramePr>
               <a:graphicFrameLocks xmlns:a="http://schemas.openxmlformats.org/drawingml/2006/main" noChangeAspect="1"/>
             </wp:cNvGraphicFramePr>
@@ -2165,7 +2393,7 @@
               <a:graphicData uri="http://schemas.openxmlformats.org/drawingml/2006/picture">
                 <pic:pic xmlns:pic="http://schemas.openxmlformats.org/drawingml/2006/picture">
                   <pic:nvPicPr>
-                    <pic:cNvPr id="0" name="Picture 11" descr="C:\Users\Mats Liver\Documents\GitHub\Salatboden\Salattest\img\fruktcocktail.jpg"/>
+                    <pic:cNvPr id="0" name="Picture 9" descr="C:\Users\Mats Liver\Documents\GitHub\Salatboden\Salattest\img\pancake.jpg"/>
                     <pic:cNvPicPr>
                       <a:picLocks noChangeAspect="1" noChangeArrowheads="1"/>
                     </pic:cNvPicPr>
@@ -2231,6 +2459,380 @@
           <w:szCs w:val="18"/>
           <w:lang w:eastAsia="nb-NO"/>
         </w:rPr>
+        <w:t>1. Husets proteinpannekaker</w:t>
+      </w:r>
+    </w:p>
+    <w:p>
+      <w:pPr>
+        <w:spacing w:after="0" w:line="240" w:lineRule="auto"/>
+        <w:rPr>
+          <w:rFonts w:ascii="Trebuchet MS" w:eastAsia="Times New Roman" w:hAnsi="Trebuchet MS" w:cs="Times New Roman"/>
+          <w:color w:val="000000"/>
+          <w:sz w:val="18"/>
+          <w:szCs w:val="18"/>
+          <w:lang w:eastAsia="nb-NO"/>
+        </w:rPr>
+      </w:pPr>
+      <w:r>
+        <w:rPr>
+          <w:rFonts w:ascii="Trebuchet MS" w:eastAsia="Times New Roman" w:hAnsi="Trebuchet MS" w:cs="Times New Roman"/>
+          <w:color w:val="000000"/>
+          <w:sz w:val="18"/>
+          <w:szCs w:val="18"/>
+          <w:lang w:eastAsia="nb-NO"/>
+        </w:rPr>
+        <w:br/>
+      </w:r>
+      <w:r>
+        <w:rPr>
+          <w:rFonts w:ascii="Trebuchet MS" w:eastAsia="Times New Roman" w:hAnsi="Trebuchet MS" w:cs="Times New Roman"/>
+          <w:color w:val="000000"/>
+          <w:sz w:val="18"/>
+          <w:szCs w:val="18"/>
+          <w:lang w:eastAsia="nb-NO"/>
+        </w:rPr>
+        <w:br/>
+      </w:r>
+      <w:r>
+        <w:rPr>
+          <w:rFonts w:ascii="Trebuchet MS" w:eastAsia="Times New Roman" w:hAnsi="Trebuchet MS" w:cs="Times New Roman"/>
+          <w:color w:val="000000"/>
+          <w:sz w:val="18"/>
+          <w:szCs w:val="18"/>
+          <w:lang w:eastAsia="nb-NO"/>
+        </w:rPr>
+        <w:br/>
+      </w:r>
+      <w:r>
+        <w:rPr>
+          <w:rFonts w:ascii="Trebuchet MS" w:eastAsia="Times New Roman" w:hAnsi="Trebuchet MS" w:cs="Times New Roman"/>
+          <w:color w:val="000000"/>
+          <w:sz w:val="18"/>
+          <w:szCs w:val="18"/>
+          <w:lang w:eastAsia="nb-NO"/>
+        </w:rPr>
+        <w:br/>
+      </w:r>
+      <w:r>
+        <w:rPr>
+          <w:rFonts w:ascii="Trebuchet MS" w:eastAsia="Times New Roman" w:hAnsi="Trebuchet MS" w:cs="Times New Roman"/>
+          <w:color w:val="000000"/>
+          <w:sz w:val="18"/>
+          <w:szCs w:val="18"/>
+          <w:lang w:eastAsia="nb-NO"/>
+        </w:rPr>
+        <w:br/>
+      </w:r>
+    </w:p>
+    <w:p>
+      <w:pPr>
+        <w:spacing w:after="0" w:line="240" w:lineRule="auto"/>
+        <w:rPr>
+          <w:rFonts w:ascii="Times New Roman" w:eastAsia="Times New Roman" w:hAnsi="Times New Roman" w:cs="Times New Roman"/>
+          <w:sz w:val="24"/>
+          <w:szCs w:val="24"/>
+          <w:lang w:eastAsia="nb-NO"/>
+        </w:rPr>
+      </w:pPr>
+      <w:r>
+        <w:rPr>
+          <w:rFonts w:ascii="Trebuchet MS" w:eastAsia="Times New Roman" w:hAnsi="Trebuchet MS" w:cs="Times New Roman"/>
+          <w:color w:val="000000"/>
+          <w:sz w:val="18"/>
+          <w:szCs w:val="18"/>
+          <w:lang w:eastAsia="nb-NO"/>
+        </w:rPr>
+        <w:br/>
+      </w:r>
+      <w:r>
+        <w:rPr>
+          <w:rFonts w:ascii="Trebuchet MS" w:eastAsia="Times New Roman" w:hAnsi="Trebuchet MS" w:cs="Times New Roman"/>
+          <w:noProof/>
+          <w:color w:val="000000"/>
+          <w:sz w:val="18"/>
+          <w:szCs w:val="18"/>
+          <w:lang w:eastAsia="nb-NO"/>
+        </w:rPr>
+        <w:drawing>
+          <wp:anchor distT="0" distB="0" distL="0" distR="0" simplePos="0" relativeHeight="251661312" behindDoc="0" locked="0" layoutInCell="1" allowOverlap="0">
+            <wp:simplePos x="0" y="0"/>
+            <wp:positionH relativeFrom="column">
+              <wp:align>left</wp:align>
+            </wp:positionH>
+            <wp:positionV relativeFrom="line">
+              <wp:posOffset>0</wp:posOffset>
+            </wp:positionV>
+            <wp:extent cx="1943100" cy="1352550"/>
+            <wp:effectExtent l="0" t="0" r="0" b="0"/>
+            <wp:wrapSquare wrapText="bothSides"/>
+            <wp:docPr id="2" name="Bilde 2" descr="C:\Users\Mats Liver\Documents\GitHub\Salatboden\Salattest\img\pannacotta.png"/>
+            <wp:cNvGraphicFramePr>
+              <a:graphicFrameLocks xmlns:a="http://schemas.openxmlformats.org/drawingml/2006/main" noChangeAspect="1"/>
+            </wp:cNvGraphicFramePr>
+            <a:graphic xmlns:a="http://schemas.openxmlformats.org/drawingml/2006/main">
+              <a:graphicData uri="http://schemas.openxmlformats.org/drawingml/2006/picture">
+                <pic:pic xmlns:pic="http://schemas.openxmlformats.org/drawingml/2006/picture">
+                  <pic:nvPicPr>
+                    <pic:cNvPr id="0" name="Picture 10" descr="C:\Users\Mats Liver\Documents\GitHub\Salatboden\Salattest\img\pannacotta.png"/>
+                    <pic:cNvPicPr>
+                      <a:picLocks noChangeAspect="1" noChangeArrowheads="1"/>
+                    </pic:cNvPicPr>
+                  </pic:nvPicPr>
+                  <pic:blipFill>
+                    <a:blip r:embed="rId17" cstate="print">
+                      <a:extLst>
+                        <a:ext uri="{28A0092B-C50C-407E-A947-70E740481C1C}">
+                          <a14:useLocalDpi xmlns:a14="http://schemas.microsoft.com/office/drawing/2010/main" val="0"/>
+                        </a:ext>
+                      </a:extLst>
+                    </a:blip>
+                    <a:srcRect/>
+                    <a:stretch>
+                      <a:fillRect/>
+                    </a:stretch>
+                  </pic:blipFill>
+                  <pic:spPr bwMode="auto">
+                    <a:xfrm>
+                      <a:off x="0" y="0"/>
+                      <a:ext cx="1943100" cy="1352550"/>
+                    </a:xfrm>
+                    <a:prstGeom prst="rect">
+                      <a:avLst/>
+                    </a:prstGeom>
+                    <a:noFill/>
+                    <a:ln>
+                      <a:noFill/>
+                    </a:ln>
+                  </pic:spPr>
+                </pic:pic>
+              </a:graphicData>
+            </a:graphic>
+            <wp14:sizeRelH relativeFrom="page">
+              <wp14:pctWidth>0</wp14:pctWidth>
+            </wp14:sizeRelH>
+            <wp14:sizeRelV relativeFrom="page">
+              <wp14:pctHeight>0</wp14:pctHeight>
+            </wp14:sizeRelV>
+          </wp:anchor>
+        </w:drawing>
+      </w:r>
+    </w:p>
+    <w:p>
+      <w:pPr>
+        <w:spacing w:before="225" w:after="225" w:line="408" w:lineRule="atLeast"/>
+        <w:ind w:left="225" w:right="225" w:firstLine="483"/>
+        <w:rPr>
+          <w:rFonts w:ascii="Trebuchet MS" w:eastAsia="Times New Roman" w:hAnsi="Trebuchet MS" w:cs="Times New Roman"/>
+          <w:color w:val="000000"/>
+          <w:sz w:val="18"/>
+          <w:szCs w:val="18"/>
+          <w:lang w:eastAsia="nb-NO"/>
+        </w:rPr>
+      </w:pPr>
+      <w:r>
+        <w:rPr>
+          <w:rFonts w:ascii="Trebuchet MS" w:eastAsia="Times New Roman" w:hAnsi="Trebuchet MS" w:cs="Times New Roman"/>
+          <w:b/>
+          <w:bCs/>
+          <w:color w:val="000000"/>
+          <w:sz w:val="18"/>
+          <w:szCs w:val="18"/>
+          <w:lang w:eastAsia="nb-NO"/>
+        </w:rPr>
+        <w:t>2. Deilig vitamin panna-</w:t>
+      </w:r>
+      <w:proofErr w:type="spellStart"/>
+      <w:r>
+        <w:rPr>
+          <w:rFonts w:ascii="Trebuchet MS" w:eastAsia="Times New Roman" w:hAnsi="Trebuchet MS" w:cs="Times New Roman"/>
+          <w:b/>
+          <w:bCs/>
+          <w:color w:val="000000"/>
+          <w:sz w:val="18"/>
+          <w:szCs w:val="18"/>
+          <w:lang w:eastAsia="nb-NO"/>
+        </w:rPr>
+        <w:t>cotta</w:t>
+      </w:r>
+      <w:proofErr w:type="spellEnd"/>
+    </w:p>
+    <w:p>
+      <w:pPr>
+        <w:spacing w:after="0" w:line="240" w:lineRule="auto"/>
+        <w:rPr>
+          <w:rFonts w:ascii="Trebuchet MS" w:eastAsia="Times New Roman" w:hAnsi="Trebuchet MS" w:cs="Times New Roman"/>
+          <w:color w:val="000000"/>
+          <w:sz w:val="18"/>
+          <w:szCs w:val="18"/>
+          <w:lang w:eastAsia="nb-NO"/>
+        </w:rPr>
+      </w:pPr>
+      <w:r>
+        <w:rPr>
+          <w:rFonts w:ascii="Trebuchet MS" w:eastAsia="Times New Roman" w:hAnsi="Trebuchet MS" w:cs="Times New Roman"/>
+          <w:color w:val="000000"/>
+          <w:sz w:val="18"/>
+          <w:szCs w:val="18"/>
+          <w:lang w:eastAsia="nb-NO"/>
+        </w:rPr>
+        <w:br/>
+      </w:r>
+      <w:r>
+        <w:rPr>
+          <w:rFonts w:ascii="Trebuchet MS" w:eastAsia="Times New Roman" w:hAnsi="Trebuchet MS" w:cs="Times New Roman"/>
+          <w:color w:val="000000"/>
+          <w:sz w:val="18"/>
+          <w:szCs w:val="18"/>
+          <w:lang w:eastAsia="nb-NO"/>
+        </w:rPr>
+        <w:br/>
+      </w:r>
+      <w:r>
+        <w:rPr>
+          <w:rFonts w:ascii="Trebuchet MS" w:eastAsia="Times New Roman" w:hAnsi="Trebuchet MS" w:cs="Times New Roman"/>
+          <w:color w:val="000000"/>
+          <w:sz w:val="18"/>
+          <w:szCs w:val="18"/>
+          <w:lang w:eastAsia="nb-NO"/>
+        </w:rPr>
+        <w:br/>
+      </w:r>
+      <w:r>
+        <w:rPr>
+          <w:rFonts w:ascii="Trebuchet MS" w:eastAsia="Times New Roman" w:hAnsi="Trebuchet MS" w:cs="Times New Roman"/>
+          <w:color w:val="000000"/>
+          <w:sz w:val="18"/>
+          <w:szCs w:val="18"/>
+          <w:lang w:eastAsia="nb-NO"/>
+        </w:rPr>
+        <w:br/>
+      </w:r>
+      <w:r>
+        <w:rPr>
+          <w:rFonts w:ascii="Trebuchet MS" w:eastAsia="Times New Roman" w:hAnsi="Trebuchet MS" w:cs="Times New Roman"/>
+          <w:color w:val="000000"/>
+          <w:sz w:val="18"/>
+          <w:szCs w:val="18"/>
+          <w:lang w:eastAsia="nb-NO"/>
+        </w:rPr>
+        <w:br/>
+      </w:r>
+    </w:p>
+    <w:p>
+      <w:pPr>
+        <w:spacing w:after="0" w:line="240" w:lineRule="auto"/>
+        <w:rPr>
+          <w:rFonts w:ascii="Times New Roman" w:eastAsia="Times New Roman" w:hAnsi="Times New Roman" w:cs="Times New Roman"/>
+          <w:sz w:val="24"/>
+          <w:szCs w:val="24"/>
+          <w:lang w:eastAsia="nb-NO"/>
+        </w:rPr>
+      </w:pPr>
+      <w:r>
+        <w:rPr>
+          <w:rFonts w:ascii="Trebuchet MS" w:eastAsia="Times New Roman" w:hAnsi="Trebuchet MS" w:cs="Times New Roman"/>
+          <w:color w:val="000000"/>
+          <w:sz w:val="18"/>
+          <w:szCs w:val="18"/>
+          <w:lang w:eastAsia="nb-NO"/>
+        </w:rPr>
+        <w:br/>
+      </w:r>
+      <w:r>
+        <w:rPr>
+          <w:rFonts w:ascii="Trebuchet MS" w:eastAsia="Times New Roman" w:hAnsi="Trebuchet MS" w:cs="Times New Roman"/>
+          <w:noProof/>
+          <w:color w:val="000000"/>
+          <w:sz w:val="18"/>
+          <w:szCs w:val="18"/>
+          <w:lang w:eastAsia="nb-NO"/>
+        </w:rPr>
+        <w:drawing>
+          <wp:anchor distT="0" distB="0" distL="0" distR="0" simplePos="0" relativeHeight="251662336" behindDoc="0" locked="0" layoutInCell="1" allowOverlap="0">
+            <wp:simplePos x="0" y="0"/>
+            <wp:positionH relativeFrom="column">
+              <wp:align>left</wp:align>
+            </wp:positionH>
+            <wp:positionV relativeFrom="line">
+              <wp:posOffset>0</wp:posOffset>
+            </wp:positionV>
+            <wp:extent cx="1943100" cy="1352550"/>
+            <wp:effectExtent l="0" t="0" r="0" b="0"/>
+            <wp:wrapSquare wrapText="bothSides"/>
+            <wp:docPr id="1" name="Bilde 1" descr="C:\Users\Mats Liver\Documents\GitHub\Salatboden\Salattest\img\fruktcocktail.jpg"/>
+            <wp:cNvGraphicFramePr>
+              <a:graphicFrameLocks xmlns:a="http://schemas.openxmlformats.org/drawingml/2006/main" noChangeAspect="1"/>
+            </wp:cNvGraphicFramePr>
+            <a:graphic xmlns:a="http://schemas.openxmlformats.org/drawingml/2006/main">
+              <a:graphicData uri="http://schemas.openxmlformats.org/drawingml/2006/picture">
+                <pic:pic xmlns:pic="http://schemas.openxmlformats.org/drawingml/2006/picture">
+                  <pic:nvPicPr>
+                    <pic:cNvPr id="0" name="Picture 11" descr="C:\Users\Mats Liver\Documents\GitHub\Salatboden\Salattest\img\fruktcocktail.jpg"/>
+                    <pic:cNvPicPr>
+                      <a:picLocks noChangeAspect="1" noChangeArrowheads="1"/>
+                    </pic:cNvPicPr>
+                  </pic:nvPicPr>
+                  <pic:blipFill>
+                    <a:blip r:embed="rId18" cstate="print">
+                      <a:extLst>
+                        <a:ext uri="{28A0092B-C50C-407E-A947-70E740481C1C}">
+                          <a14:useLocalDpi xmlns:a14="http://schemas.microsoft.com/office/drawing/2010/main" val="0"/>
+                        </a:ext>
+                      </a:extLst>
+                    </a:blip>
+                    <a:srcRect/>
+                    <a:stretch>
+                      <a:fillRect/>
+                    </a:stretch>
+                  </pic:blipFill>
+                  <pic:spPr bwMode="auto">
+                    <a:xfrm>
+                      <a:off x="0" y="0"/>
+                      <a:ext cx="1943100" cy="1352550"/>
+                    </a:xfrm>
+                    <a:prstGeom prst="rect">
+                      <a:avLst/>
+                    </a:prstGeom>
+                    <a:noFill/>
+                    <a:ln>
+                      <a:noFill/>
+                    </a:ln>
+                  </pic:spPr>
+                </pic:pic>
+              </a:graphicData>
+            </a:graphic>
+            <wp14:sizeRelH relativeFrom="page">
+              <wp14:pctWidth>0</wp14:pctWidth>
+            </wp14:sizeRelH>
+            <wp14:sizeRelV relativeFrom="page">
+              <wp14:pctHeight>0</wp14:pctHeight>
+            </wp14:sizeRelV>
+          </wp:anchor>
+        </w:drawing>
+      </w:r>
+    </w:p>
+    <w:p>
+      <w:pPr>
+        <w:spacing w:before="225" w:after="225" w:line="408" w:lineRule="atLeast"/>
+        <w:ind w:left="225" w:right="225" w:firstLine="483"/>
+        <w:rPr>
+          <w:rFonts w:ascii="Trebuchet MS" w:eastAsia="Times New Roman" w:hAnsi="Trebuchet MS" w:cs="Times New Roman"/>
+          <w:color w:val="000000"/>
+          <w:sz w:val="18"/>
+          <w:szCs w:val="18"/>
+          <w:lang w:eastAsia="nb-NO"/>
+        </w:rPr>
+      </w:pPr>
+      <w:r>
+        <w:rPr>
+          <w:rFonts w:ascii="Trebuchet MS" w:eastAsia="Times New Roman" w:hAnsi="Trebuchet MS" w:cs="Times New Roman"/>
+          <w:b/>
+          <w:bCs/>
+          <w:color w:val="000000"/>
+          <w:sz w:val="18"/>
+          <w:szCs w:val="18"/>
+          <w:lang w:eastAsia="nb-NO"/>
+        </w:rPr>
         <w:t>3. Eksotisk frukt-cocktail</w:t>
       </w:r>
     </w:p>
@@ -2275,12 +2877,10 @@
         </w:rPr>
         <w:br/>
       </w:r>
-      <w:bookmarkStart w:id="0" w:name="_GoBack"/>
-      <w:bookmarkEnd w:id="0"/>
     </w:p>
     <w:sectPr>
-      <w:headerReference w:type="default" r:id="rId17"/>
-      <w:footerReference w:type="default" r:id="rId18"/>
+      <w:headerReference w:type="default" r:id="rId19"/>
+      <w:footerReference w:type="default" r:id="rId20"/>
       <w:pgSz w:w="11906" w:h="16838"/>
       <w:pgMar w:top="1417" w:right="1417" w:bottom="1417" w:left="1417" w:header="708" w:footer="708" w:gutter="0"/>
       <w:cols w:space="708"/>
@@ -2325,6 +2925,7 @@
         <w:docPartUnique/>
       </w:docPartObj>
     </w:sdtPr>
+    <w:sdtEndPr/>
     <w:sdtContent>
       <w:p>
         <w:pPr>
@@ -2334,6 +2935,7 @@
         <w:r>
           <w:rPr>
             <w:noProof/>
+            <w:lang w:eastAsia="nb-NO"/>
           </w:rPr>
           <mc:AlternateContent>
             <mc:Choice Requires="wps">
@@ -2412,7 +3014,7 @@
           <w:rPr>
             <w:noProof/>
           </w:rPr>
-          <w:t>1</w:t>
+          <w:t>4</w:t>
         </w:r>
         <w:r>
           <w:fldChar w:fldCharType="end"/>
@@ -2704,7 +3306,6 @@
     <w:name w:val="Normal (Web)"/>
     <w:basedOn w:val="Normal"/>
     <w:uiPriority w:val="99"/>
-    <w:semiHidden/>
     <w:unhideWhenUsed/>
     <w:rsid w:val="00C35CC6"/>
     <w:pPr>
@@ -3036,7 +3637,6 @@
     <w:name w:val="Normal (Web)"/>
     <w:basedOn w:val="Normal"/>
     <w:uiPriority w:val="99"/>
-    <w:semiHidden/>
     <w:unhideWhenUsed/>
     <w:rsid w:val="00C35CC6"/>
     <w:pPr>
@@ -3140,498 +3740,6 @@
     </w:rPr>
   </w:style>
 </w:styles>
-</file>
-
-<file path=word/glossary/document.xml><?xml version="1.0" encoding="utf-8"?>
-<w:glossaryDocument xmlns:wpc="http://schemas.microsoft.com/office/word/2010/wordprocessingCanvas" xmlns:mc="http://schemas.openxmlformats.org/markup-compatibility/2006" xmlns:o="urn:schemas-microsoft-com:office:office" xmlns:r="http://schemas.openxmlformats.org/officeDocument/2006/relationships" xmlns:m="http://schemas.openxmlformats.org/officeDocument/2006/math" xmlns:v="urn:schemas-microsoft-com:vml" xmlns:wp14="http://schemas.microsoft.com/office/word/2010/wordprocessingDrawing" xmlns:wp="http://schemas.openxmlformats.org/drawingml/2006/wordprocessingDrawing" xmlns:w10="urn:schemas-microsoft-com:office:word" xmlns:w="http://schemas.openxmlformats.org/wordprocessingml/2006/main" xmlns:w14="http://schemas.microsoft.com/office/word/2010/wordml" xmlns:wpg="http://schemas.microsoft.com/office/word/2010/wordprocessingGroup" xmlns:wpi="http://schemas.microsoft.com/office/word/2010/wordprocessingInk" xmlns:wne="http://schemas.microsoft.com/office/word/2006/wordml" xmlns:wps="http://schemas.microsoft.com/office/word/2010/wordprocessingShape" mc:Ignorable="w14 wp14"/>
-</file>
-
-<file path=word/glossary/fontTable.xml><?xml version="1.0" encoding="utf-8"?>
-<w:fonts xmlns:mc="http://schemas.openxmlformats.org/markup-compatibility/2006" xmlns:r="http://schemas.openxmlformats.org/officeDocument/2006/relationships" xmlns:w="http://schemas.openxmlformats.org/wordprocessingml/2006/main" xmlns:w14="http://schemas.microsoft.com/office/word/2010/wordml" mc:Ignorable="w14">
-  <w:font w:name="Calibri">
-    <w:panose1 w:val="020F0502020204030204"/>
-    <w:charset w:val="00"/>
-    <w:family w:val="swiss"/>
-    <w:pitch w:val="variable"/>
-    <w:sig w:usb0="E00002FF" w:usb1="4000ACFF" w:usb2="00000001" w:usb3="00000000" w:csb0="0000019F" w:csb1="00000000"/>
-  </w:font>
-  <w:font w:name="Times New Roman">
-    <w:panose1 w:val="02020603050405020304"/>
-    <w:charset w:val="00"/>
-    <w:family w:val="roman"/>
-    <w:pitch w:val="variable"/>
-    <w:sig w:usb0="E0002AFF" w:usb1="C0007841" w:usb2="00000009" w:usb3="00000000" w:csb0="000001FF" w:csb1="00000000"/>
-  </w:font>
-  <w:font w:name="Tahoma">
-    <w:panose1 w:val="020B0604030504040204"/>
-    <w:charset w:val="00"/>
-    <w:family w:val="swiss"/>
-    <w:pitch w:val="variable"/>
-    <w:sig w:usb0="E1002EFF" w:usb1="C000605B" w:usb2="00000029" w:usb3="00000000" w:csb0="000101FF" w:csb1="00000000"/>
-  </w:font>
-  <w:font w:name="AR JULIAN">
-    <w:panose1 w:val="02000000000000000000"/>
-    <w:charset w:val="00"/>
-    <w:family w:val="auto"/>
-    <w:pitch w:val="variable"/>
-    <w:sig w:usb0="8000002F" w:usb1="0000000A" w:usb2="00000000" w:usb3="00000000" w:csb0="00000001" w:csb1="00000000"/>
-  </w:font>
-  <w:font w:name="Adobe Gothic Std B">
-    <w:panose1 w:val="00000000000000000000"/>
-    <w:charset w:val="80"/>
-    <w:family w:val="swiss"/>
-    <w:notTrueType/>
-    <w:pitch w:val="variable"/>
-    <w:sig w:usb0="00000203" w:usb1="29D72C10" w:usb2="00000010" w:usb3="00000000" w:csb0="002A0005" w:csb1="00000000"/>
-  </w:font>
-  <w:font w:name="Trebuchet MS">
-    <w:panose1 w:val="020B0603020202020204"/>
-    <w:charset w:val="00"/>
-    <w:family w:val="swiss"/>
-    <w:pitch w:val="variable"/>
-    <w:sig w:usb0="00000287" w:usb1="00000000" w:usb2="00000000" w:usb3="00000000" w:csb0="0000009F" w:csb1="00000000"/>
-  </w:font>
-  <w:font w:name="Cambria">
-    <w:panose1 w:val="02040503050406030204"/>
-    <w:charset w:val="00"/>
-    <w:family w:val="roman"/>
-    <w:pitch w:val="variable"/>
-    <w:sig w:usb0="E00002FF" w:usb1="400004FF" w:usb2="00000000" w:usb3="00000000" w:csb0="0000019F" w:csb1="00000000"/>
-  </w:font>
-</w:fonts>
-</file>
-
-<file path=word/glossary/settings.xml><?xml version="1.0" encoding="utf-8"?>
-<w:settings xmlns:mc="http://schemas.openxmlformats.org/markup-compatibility/2006" xmlns:o="urn:schemas-microsoft-com:office:office" xmlns:r="http://schemas.openxmlformats.org/officeDocument/2006/relationships" xmlns:m="http://schemas.openxmlformats.org/officeDocument/2006/math" xmlns:v="urn:schemas-microsoft-com:vml" xmlns:w10="urn:schemas-microsoft-com:office:word" xmlns:w="http://schemas.openxmlformats.org/wordprocessingml/2006/main" xmlns:w14="http://schemas.microsoft.com/office/word/2010/wordml" xmlns:sl="http://schemas.openxmlformats.org/schemaLibrary/2006/main" mc:Ignorable="w14">
-  <w:view w:val="normal"/>
-  <w:defaultTabStop w:val="708"/>
-  <w:hyphenationZone w:val="425"/>
-  <w:characterSpacingControl w:val="doNotCompress"/>
-  <w:compat>
-    <w:useFELayout/>
-    <w:compatSetting w:name="compatibilityMode" w:uri="http://schemas.microsoft.com/office/word" w:val="14"/>
-    <w:compatSetting w:name="overrideTableStyleFontSizeAndJustification" w:uri="http://schemas.microsoft.com/office/word" w:val="1"/>
-    <w:compatSetting w:name="enableOpenTypeFeatures" w:uri="http://schemas.microsoft.com/office/word" w:val="1"/>
-    <w:compatSetting w:name="doNotFlipMirrorIndents" w:uri="http://schemas.microsoft.com/office/word" w:val="1"/>
-  </w:compat>
-  <w:rsids>
-    <w:rsidRoot w:val="00BC18E6"/>
-    <w:rsid w:val="008B2B61"/>
-    <w:rsid w:val="00BC18E6"/>
-  </w:rsids>
-  <m:mathPr>
-    <m:mathFont m:val="Cambria Math"/>
-    <m:brkBin m:val="before"/>
-    <m:brkBinSub m:val="--"/>
-    <m:smallFrac m:val="0"/>
-    <m:dispDef/>
-    <m:lMargin m:val="0"/>
-    <m:rMargin m:val="0"/>
-    <m:defJc m:val="centerGroup"/>
-    <m:wrapIndent m:val="1440"/>
-    <m:intLim m:val="subSup"/>
-    <m:naryLim m:val="undOvr"/>
-  </m:mathPr>
-  <w:themeFontLang w:val="nb-NO"/>
-  <w:clrSchemeMapping w:bg1="light1" w:t1="dark1" w:bg2="light2" w:t2="dark2" w:accent1="accent1" w:accent2="accent2" w:accent3="accent3" w:accent4="accent4" w:accent5="accent5" w:accent6="accent6" w:hyperlink="hyperlink" w:followedHyperlink="followedHyperlink"/>
-  <w:decimalSymbol w:val=","/>
-  <w:listSeparator w:val=";"/>
-</w:settings>
-</file>
-
-<file path=word/glossary/styles.xml><?xml version="1.0" encoding="utf-8"?>
-<w:styles xmlns:mc="http://schemas.openxmlformats.org/markup-compatibility/2006" xmlns:r="http://schemas.openxmlformats.org/officeDocument/2006/relationships" xmlns:w="http://schemas.openxmlformats.org/wordprocessingml/2006/main" xmlns:w14="http://schemas.microsoft.com/office/word/2010/wordml" mc:Ignorable="w14">
-  <w:docDefaults>
-    <w:rPrDefault>
-      <w:rPr>
-        <w:rFonts w:asciiTheme="minorHAnsi" w:eastAsiaTheme="minorEastAsia" w:hAnsiTheme="minorHAnsi" w:cstheme="minorBidi"/>
-        <w:sz w:val="22"/>
-        <w:szCs w:val="22"/>
-        <w:lang w:val="nb-NO" w:eastAsia="nb-NO" w:bidi="ar-SA"/>
-      </w:rPr>
-    </w:rPrDefault>
-    <w:pPrDefault>
-      <w:pPr>
-        <w:spacing w:after="200" w:line="276" w:lineRule="auto"/>
-      </w:pPr>
-    </w:pPrDefault>
-  </w:docDefaults>
-  <w:latentStyles w:defLockedState="0" w:defUIPriority="99" w:defSemiHidden="1" w:defUnhideWhenUsed="1" w:defQFormat="0" w:count="267">
-    <w:lsdException w:name="Normal" w:semiHidden="0" w:uiPriority="0" w:unhideWhenUsed="0" w:qFormat="1"/>
-    <w:lsdException w:name="heading 1" w:semiHidden="0" w:uiPriority="9" w:unhideWhenUsed="0" w:qFormat="1"/>
-    <w:lsdException w:name="heading 2" w:uiPriority="9" w:qFormat="1"/>
-    <w:lsdException w:name="heading 3" w:uiPriority="9" w:qFormat="1"/>
-    <w:lsdException w:name="heading 4" w:uiPriority="9" w:qFormat="1"/>
-    <w:lsdException w:name="heading 5" w:uiPriority="9" w:qFormat="1"/>
-    <w:lsdException w:name="heading 6" w:uiPriority="9" w:qFormat="1"/>
-    <w:lsdException w:name="heading 7" w:uiPriority="9" w:qFormat="1"/>
-    <w:lsdException w:name="heading 8" w:uiPriority="9" w:qFormat="1"/>
-    <w:lsdException w:name="heading 9" w:uiPriority="9" w:qFormat="1"/>
-    <w:lsdException w:name="toc 1" w:uiPriority="39"/>
-    <w:lsdException w:name="toc 2" w:uiPriority="39"/>
-    <w:lsdException w:name="toc 3" w:uiPriority="39"/>
-    <w:lsdException w:name="toc 4" w:uiPriority="39"/>
-    <w:lsdException w:name="toc 5" w:uiPriority="39"/>
-    <w:lsdException w:name="toc 6" w:uiPriority="39"/>
-    <w:lsdException w:name="toc 7" w:uiPriority="39"/>
-    <w:lsdException w:name="toc 8" w:uiPriority="39"/>
-    <w:lsdException w:name="toc 9" w:uiPriority="39"/>
-    <w:lsdException w:name="caption" w:uiPriority="35" w:qFormat="1"/>
-    <w:lsdException w:name="Title" w:semiHidden="0" w:uiPriority="10" w:unhideWhenUsed="0" w:qFormat="1"/>
-    <w:lsdException w:name="Default Paragraph Font" w:uiPriority="1"/>
-    <w:lsdException w:name="Subtitle" w:semiHidden="0" w:uiPriority="11" w:unhideWhenUsed="0" w:qFormat="1"/>
-    <w:lsdException w:name="Strong" w:semiHidden="0" w:uiPriority="22" w:unhideWhenUsed="0" w:qFormat="1"/>
-    <w:lsdException w:name="Emphasis" w:semiHidden="0" w:uiPriority="20" w:unhideWhenUsed="0" w:qFormat="1"/>
-    <w:lsdException w:name="Table Grid" w:semiHidden="0" w:uiPriority="59" w:unhideWhenUsed="0"/>
-    <w:lsdException w:name="Placeholder Text" w:unhideWhenUsed="0"/>
-    <w:lsdException w:name="No Spacing" w:semiHidden="0" w:uiPriority="1" w:unhideWhenUsed="0" w:qFormat="1"/>
-    <w:lsdException w:name="Light Shading" w:semiHidden="0" w:uiPriority="60" w:unhideWhenUsed="0"/>
-    <w:lsdException w:name="Light List" w:semiHidden="0" w:uiPriority="61" w:unhideWhenUsed="0"/>
-    <w:lsdException w:name="Light Grid" w:semiHidden="0" w:uiPriority="62" w:unhideWhenUsed="0"/>
-    <w:lsdException w:name="Medium Shading 1" w:semiHidden="0" w:uiPriority="63" w:unhideWhenUsed="0"/>
-    <w:lsdException w:name="Medium Shading 2" w:semiHidden="0" w:uiPriority="64" w:unhideWhenUsed="0"/>
-    <w:lsdException w:name="Medium List 1" w:semiHidden="0" w:uiPriority="65" w:unhideWhenUsed="0"/>
-    <w:lsdException w:name="Medium List 2" w:semiHidden="0" w:uiPriority="66" w:unhideWhenUsed="0"/>
-    <w:lsdException w:name="Medium Grid 1" w:semiHidden="0" w:uiPriority="67" w:unhideWhenUsed="0"/>
-    <w:lsdException w:name="Medium Grid 2" w:semiHidden="0" w:uiPriority="68" w:unhideWhenUsed="0"/>
-    <w:lsdException w:name="Medium Grid 3" w:semiHidden="0" w:uiPriority="69" w:unhideWhenUsed="0"/>
-    <w:lsdException w:name="Dark List" w:semiHidden="0" w:uiPriority="70" w:unhideWhenUsed="0"/>
-    <w:lsdException w:name="Colorful Shading" w:semiHidden="0" w:uiPriority="71" w:unhideWhenUsed="0"/>
-    <w:lsdException w:name="Colorful List" w:semiHidden="0" w:uiPriority="72" w:unhideWhenUsed="0"/>
-    <w:lsdException w:name="Colorful Grid" w:semiHidden="0" w:uiPriority="73" w:unhideWhenUsed="0"/>
-    <w:lsdException w:name="Light Shading Accent 1" w:semiHidden="0" w:uiPriority="60" w:unhideWhenUsed="0"/>
-    <w:lsdException w:name="Light List Accent 1" w:semiHidden="0" w:uiPriority="61" w:unhideWhenUsed="0"/>
-    <w:lsdException w:name="Light Grid Accent 1" w:semiHidden="0" w:uiPriority="62" w:unhideWhenUsed="0"/>
-    <w:lsdException w:name="Medium Shading 1 Accent 1" w:semiHidden="0" w:uiPriority="63" w:unhideWhenUsed="0"/>
-    <w:lsdException w:name="Medium Shading 2 Accent 1" w:semiHidden="0" w:uiPriority="64" w:unhideWhenUsed="0"/>
-    <w:lsdException w:name="Medium List 1 Accent 1" w:semiHidden="0" w:uiPriority="65" w:unhideWhenUsed="0"/>
-    <w:lsdException w:name="Revision" w:unhideWhenUsed="0"/>
-    <w:lsdException w:name="List Paragraph" w:semiHidden="0" w:uiPriority="34" w:unhideWhenUsed="0" w:qFormat="1"/>
-    <w:lsdException w:name="Quote" w:semiHidden="0" w:uiPriority="29" w:unhideWhenUsed="0" w:qFormat="1"/>
-    <w:lsdException w:name="Intense Quote" w:semiHidden="0" w:uiPriority="30" w:unhideWhenUsed="0" w:qFormat="1"/>
-    <w:lsdException w:name="Medium List 2 Accent 1" w:semiHidden="0" w:uiPriority="66" w:unhideWhenUsed="0"/>
-    <w:lsdException w:name="Medium Grid 1 Accent 1" w:semiHidden="0" w:uiPriority="67" w:unhideWhenUsed="0"/>
-    <w:lsdException w:name="Medium Grid 2 Accent 1" w:semiHidden="0" w:uiPriority="68" w:unhideWhenUsed="0"/>
-    <w:lsdException w:name="Medium Grid 3 Accent 1" w:semiHidden="0" w:uiPriority="69" w:unhideWhenUsed="0"/>
-    <w:lsdException w:name="Dark List Accent 1" w:semiHidden="0" w:uiPriority="70" w:unhideWhenUsed="0"/>
-    <w:lsdException w:name="Colorful Shading Accent 1" w:semiHidden="0" w:uiPriority="71" w:unhideWhenUsed="0"/>
-    <w:lsdException w:name="Colorful List Accent 1" w:semiHidden="0" w:uiPriority="72" w:unhideWhenUsed="0"/>
-    <w:lsdException w:name="Colorful Grid Accent 1" w:semiHidden="0" w:uiPriority="73" w:unhideWhenUsed="0"/>
-    <w:lsdException w:name="Light Shading Accent 2" w:semiHidden="0" w:uiPriority="60" w:unhideWhenUsed="0"/>
-    <w:lsdException w:name="Light List Accent 2" w:semiHidden="0" w:uiPriority="61" w:unhideWhenUsed="0"/>
-    <w:lsdException w:name="Light Grid Accent 2" w:semiHidden="0" w:uiPriority="62" w:unhideWhenUsed="0"/>
-    <w:lsdException w:name="Medium Shading 1 Accent 2" w:semiHidden="0" w:uiPriority="63" w:unhideWhenUsed="0"/>
-    <w:lsdException w:name="Medium Shading 2 Accent 2" w:semiHidden="0" w:uiPriority="64" w:unhideWhenUsed="0"/>
-    <w:lsdException w:name="Medium List 1 Accent 2" w:semiHidden="0" w:uiPriority="65" w:unhideWhenUsed="0"/>
-    <w:lsdException w:name="Medium List 2 Accent 2" w:semiHidden="0" w:uiPriority="66" w:unhideWhenUsed="0"/>
-    <w:lsdException w:name="Medium Grid 1 Accent 2" w:semiHidden="0" w:uiPriority="67" w:unhideWhenUsed="0"/>
-    <w:lsdException w:name="Medium Grid 2 Accent 2" w:semiHidden="0" w:uiPriority="68" w:unhideWhenUsed="0"/>
-    <w:lsdException w:name="Medium Grid 3 Accent 2" w:semiHidden="0" w:uiPriority="69" w:unhideWhenUsed="0"/>
-    <w:lsdException w:name="Dark List Accent 2" w:semiHidden="0" w:uiPriority="70" w:unhideWhenUsed="0"/>
-    <w:lsdException w:name="Colorful Shading Accent 2" w:semiHidden="0" w:uiPriority="71" w:unhideWhenUsed="0"/>
-    <w:lsdException w:name="Colorful List Accent 2" w:semiHidden="0" w:uiPriority="72" w:unhideWhenUsed="0"/>
-    <w:lsdException w:name="Colorful Grid Accent 2" w:semiHidden="0" w:uiPriority="73" w:unhideWhenUsed="0"/>
-    <w:lsdException w:name="Light Shading Accent 3" w:semiHidden="0" w:uiPriority="60" w:unhideWhenUsed="0"/>
-    <w:lsdException w:name="Light List Accent 3" w:semiHidden="0" w:uiPriority="61" w:unhideWhenUsed="0"/>
-    <w:lsdException w:name="Light Grid Accent 3" w:semiHidden="0" w:uiPriority="62" w:unhideWhenUsed="0"/>
-    <w:lsdException w:name="Medium Shading 1 Accent 3" w:semiHidden="0" w:uiPriority="63" w:unhideWhenUsed="0"/>
-    <w:lsdException w:name="Medium Shading 2 Accent 3" w:semiHidden="0" w:uiPriority="64" w:unhideWhenUsed="0"/>
-    <w:lsdException w:name="Medium List 1 Accent 3" w:semiHidden="0" w:uiPriority="65" w:unhideWhenUsed="0"/>
-    <w:lsdException w:name="Medium List 2 Accent 3" w:semiHidden="0" w:uiPriority="66" w:unhideWhenUsed="0"/>
-    <w:lsdException w:name="Medium Grid 1 Accent 3" w:semiHidden="0" w:uiPriority="67" w:unhideWhenUsed="0"/>
-    <w:lsdException w:name="Medium Grid 2 Accent 3" w:semiHidden="0" w:uiPriority="68" w:unhideWhenUsed="0"/>
-    <w:lsdException w:name="Medium Grid 3 Accent 3" w:semiHidden="0" w:uiPriority="69" w:unhideWhenUsed="0"/>
-    <w:lsdException w:name="Dark List Accent 3" w:semiHidden="0" w:uiPriority="70" w:unhideWhenUsed="0"/>
-    <w:lsdException w:name="Colorful Shading Accent 3" w:semiHidden="0" w:uiPriority="71" w:unhideWhenUsed="0"/>
-    <w:lsdException w:name="Colorful List Accent 3" w:semiHidden="0" w:uiPriority="72" w:unhideWhenUsed="0"/>
-    <w:lsdException w:name="Colorful Grid Accent 3" w:semiHidden="0" w:uiPriority="73" w:unhideWhenUsed="0"/>
-    <w:lsdException w:name="Light Shading Accent 4" w:semiHidden="0" w:uiPriority="60" w:unhideWhenUsed="0"/>
-    <w:lsdException w:name="Light List Accent 4" w:semiHidden="0" w:uiPriority="61" w:unhideWhenUsed="0"/>
-    <w:lsdException w:name="Light Grid Accent 4" w:semiHidden="0" w:uiPriority="62" w:unhideWhenUsed="0"/>
-    <w:lsdException w:name="Medium Shading 1 Accent 4" w:semiHidden="0" w:uiPriority="63" w:unhideWhenUsed="0"/>
-    <w:lsdException w:name="Medium Shading 2 Accent 4" w:semiHidden="0" w:uiPriority="64" w:unhideWhenUsed="0"/>
-    <w:lsdException w:name="Medium List 1 Accent 4" w:semiHidden="0" w:uiPriority="65" w:unhideWhenUsed="0"/>
-    <w:lsdException w:name="Medium List 2 Accent 4" w:semiHidden="0" w:uiPriority="66" w:unhideWhenUsed="0"/>
-    <w:lsdException w:name="Medium Grid 1 Accent 4" w:semiHidden="0" w:uiPriority="67" w:unhideWhenUsed="0"/>
-    <w:lsdException w:name="Medium Grid 2 Accent 4" w:semiHidden="0" w:uiPriority="68" w:unhideWhenUsed="0"/>
-    <w:lsdException w:name="Medium Grid 3 Accent 4" w:semiHidden="0" w:uiPriority="69" w:unhideWhenUsed="0"/>
-    <w:lsdException w:name="Dark List Accent 4" w:semiHidden="0" w:uiPriority="70" w:unhideWhenUsed="0"/>
-    <w:lsdException w:name="Colorful Shading Accent 4" w:semiHidden="0" w:uiPriority="71" w:unhideWhenUsed="0"/>
-    <w:lsdException w:name="Colorful List Accent 4" w:semiHidden="0" w:uiPriority="72" w:unhideWhenUsed="0"/>
-    <w:lsdException w:name="Colorful Grid Accent 4" w:semiHidden="0" w:uiPriority="73" w:unhideWhenUsed="0"/>
-    <w:lsdException w:name="Light Shading Accent 5" w:semiHidden="0" w:uiPriority="60" w:unhideWhenUsed="0"/>
-    <w:lsdException w:name="Light List Accent 5" w:semiHidden="0" w:uiPriority="61" w:unhideWhenUsed="0"/>
-    <w:lsdException w:name="Light Grid Accent 5" w:semiHidden="0" w:uiPriority="62" w:unhideWhenUsed="0"/>
-    <w:lsdException w:name="Medium Shading 1 Accent 5" w:semiHidden="0" w:uiPriority="63" w:unhideWhenUsed="0"/>
-    <w:lsdException w:name="Medium Shading 2 Accent 5" w:semiHidden="0" w:uiPriority="64" w:unhideWhenUsed="0"/>
-    <w:lsdException w:name="Medium List 1 Accent 5" w:semiHidden="0" w:uiPriority="65" w:unhideWhenUsed="0"/>
-    <w:lsdException w:name="Medium List 2 Accent 5" w:semiHidden="0" w:uiPriority="66" w:unhideWhenUsed="0"/>
-    <w:lsdException w:name="Medium Grid 1 Accent 5" w:semiHidden="0" w:uiPriority="67" w:unhideWhenUsed="0"/>
-    <w:lsdException w:name="Medium Grid 2 Accent 5" w:semiHidden="0" w:uiPriority="68" w:unhideWhenUsed="0"/>
-    <w:lsdException w:name="Medium Grid 3 Accent 5" w:semiHidden="0" w:uiPriority="69" w:unhideWhenUsed="0"/>
-    <w:lsdException w:name="Dark List Accent 5" w:semiHidden="0" w:uiPriority="70" w:unhideWhenUsed="0"/>
-    <w:lsdException w:name="Colorful Shading Accent 5" w:semiHidden="0" w:uiPriority="71" w:unhideWhenUsed="0"/>
-    <w:lsdException w:name="Colorful List Accent 5" w:semiHidden="0" w:uiPriority="72" w:unhideWhenUsed="0"/>
-    <w:lsdException w:name="Colorful Grid Accent 5" w:semiHidden="0" w:uiPriority="73" w:unhideWhenUsed="0"/>
-    <w:lsdException w:name="Light Shading Accent 6" w:semiHidden="0" w:uiPriority="60" w:unhideWhenUsed="0"/>
-    <w:lsdException w:name="Light List Accent 6" w:semiHidden="0" w:uiPriority="61" w:unhideWhenUsed="0"/>
-    <w:lsdException w:name="Light Grid Accent 6" w:semiHidden="0" w:uiPriority="62" w:unhideWhenUsed="0"/>
-    <w:lsdException w:name="Medium Shading 1 Accent 6" w:semiHidden="0" w:uiPriority="63" w:unhideWhenUsed="0"/>
-    <w:lsdException w:name="Medium Shading 2 Accent 6" w:semiHidden="0" w:uiPriority="64" w:unhideWhenUsed="0"/>
-    <w:lsdException w:name="Medium List 1 Accent 6" w:semiHidden="0" w:uiPriority="65" w:unhideWhenUsed="0"/>
-    <w:lsdException w:name="Medium List 2 Accent 6" w:semiHidden="0" w:uiPriority="66" w:unhideWhenUsed="0"/>
-    <w:lsdException w:name="Medium Grid 1 Accent 6" w:semiHidden="0" w:uiPriority="67" w:unhideWhenUsed="0"/>
-    <w:lsdException w:name="Medium Grid 2 Accent 6" w:semiHidden="0" w:uiPriority="68" w:unhideWhenUsed="0"/>
-    <w:lsdException w:name="Medium Grid 3 Accent 6" w:semiHidden="0" w:uiPriority="69" w:unhideWhenUsed="0"/>
-    <w:lsdException w:name="Dark List Accent 6" w:semiHidden="0" w:uiPriority="70" w:unhideWhenUsed="0"/>
-    <w:lsdException w:name="Colorful Shading Accent 6" w:semiHidden="0" w:uiPriority="71" w:unhideWhenUsed="0"/>
-    <w:lsdException w:name="Colorful List Accent 6" w:semiHidden="0" w:uiPriority="72" w:unhideWhenUsed="0"/>
-    <w:lsdException w:name="Colorful Grid Accent 6" w:semiHidden="0" w:uiPriority="73" w:unhideWhenUsed="0"/>
-    <w:lsdException w:name="Subtle Emphasis" w:semiHidden="0" w:uiPriority="19" w:unhideWhenUsed="0" w:qFormat="1"/>
-    <w:lsdException w:name="Intense Emphasis" w:semiHidden="0" w:uiPriority="21" w:unhideWhenUsed="0" w:qFormat="1"/>
-    <w:lsdException w:name="Subtle Reference" w:semiHidden="0" w:uiPriority="31" w:unhideWhenUsed="0" w:qFormat="1"/>
-    <w:lsdException w:name="Intense Reference" w:semiHidden="0" w:uiPriority="32" w:unhideWhenUsed="0" w:qFormat="1"/>
-    <w:lsdException w:name="Book Title" w:semiHidden="0" w:uiPriority="33" w:unhideWhenUsed="0" w:qFormat="1"/>
-    <w:lsdException w:name="Bibliography" w:uiPriority="37"/>
-    <w:lsdException w:name="TOC Heading" w:uiPriority="39" w:qFormat="1"/>
-  </w:latentStyles>
-  <w:style w:type="paragraph" w:default="1" w:styleId="Normal">
-    <w:name w:val="Normal"/>
-    <w:qFormat/>
-  </w:style>
-  <w:style w:type="character" w:default="1" w:styleId="Standardskriftforavsnitt">
-    <w:name w:val="Default Paragraph Font"/>
-    <w:uiPriority w:val="1"/>
-    <w:semiHidden/>
-    <w:unhideWhenUsed/>
-  </w:style>
-  <w:style w:type="table" w:default="1" w:styleId="Vanligtabell">
-    <w:name w:val="Normal Table"/>
-    <w:uiPriority w:val="99"/>
-    <w:semiHidden/>
-    <w:unhideWhenUsed/>
-    <w:tblPr>
-      <w:tblInd w:w="0" w:type="dxa"/>
-      <w:tblCellMar>
-        <w:top w:w="0" w:type="dxa"/>
-        <w:left w:w="108" w:type="dxa"/>
-        <w:bottom w:w="0" w:type="dxa"/>
-        <w:right w:w="108" w:type="dxa"/>
-      </w:tblCellMar>
-    </w:tblPr>
-  </w:style>
-  <w:style w:type="numbering" w:default="1" w:styleId="Ingenliste">
-    <w:name w:val="No List"/>
-    <w:uiPriority w:val="99"/>
-    <w:semiHidden/>
-    <w:unhideWhenUsed/>
-  </w:style>
-  <w:style w:type="paragraph" w:customStyle="1" w:styleId="8A25B05DD9244078A9EF597947DE8640">
-    <w:name w:val="8A25B05DD9244078A9EF597947DE8640"/>
-    <w:rsid w:val="00BC18E6"/>
-  </w:style>
-</w:styles>
-</file>
-
-<file path=word/glossary/stylesWithEffects.xml><?xml version="1.0" encoding="utf-8"?>
-<w:styles xmlns:wpc="http://schemas.microsoft.com/office/word/2010/wordprocessingCanvas" xmlns:mc="http://schemas.openxmlformats.org/markup-compatibility/2006" xmlns:o="urn:schemas-microsoft-com:office:office" xmlns:r="http://schemas.openxmlformats.org/officeDocument/2006/relationships" xmlns:m="http://schemas.openxmlformats.org/officeDocument/2006/math" xmlns:v="urn:schemas-microsoft-com:vml" xmlns:wp14="http://schemas.microsoft.com/office/word/2010/wordprocessingDrawing" xmlns:wp="http://schemas.openxmlformats.org/drawingml/2006/wordprocessingDrawing" xmlns:w10="urn:schemas-microsoft-com:office:word" xmlns:w="http://schemas.openxmlformats.org/wordprocessingml/2006/main" xmlns:w14="http://schemas.microsoft.com/office/word/2010/wordml" xmlns:wpg="http://schemas.microsoft.com/office/word/2010/wordprocessingGroup" xmlns:wpi="http://schemas.microsoft.com/office/word/2010/wordprocessingInk" xmlns:wne="http://schemas.microsoft.com/office/word/2006/wordml" xmlns:wps="http://schemas.microsoft.com/office/word/2010/wordprocessingShape" mc:Ignorable="w14 wp14">
-  <w:docDefaults>
-    <w:rPrDefault>
-      <w:rPr>
-        <w:rFonts w:asciiTheme="minorHAnsi" w:eastAsiaTheme="minorEastAsia" w:hAnsiTheme="minorHAnsi" w:cstheme="minorBidi"/>
-        <w:sz w:val="22"/>
-        <w:szCs w:val="22"/>
-        <w:lang w:val="nb-NO" w:eastAsia="nb-NO" w:bidi="ar-SA"/>
-      </w:rPr>
-    </w:rPrDefault>
-    <w:pPrDefault>
-      <w:pPr>
-        <w:spacing w:after="200" w:line="276" w:lineRule="auto"/>
-      </w:pPr>
-    </w:pPrDefault>
-  </w:docDefaults>
-  <w:latentStyles w:defLockedState="0" w:defUIPriority="99" w:defSemiHidden="1" w:defUnhideWhenUsed="1" w:defQFormat="0" w:count="267">
-    <w:lsdException w:name="Normal" w:semiHidden="0" w:uiPriority="0" w:unhideWhenUsed="0" w:qFormat="1"/>
-    <w:lsdException w:name="heading 1" w:semiHidden="0" w:uiPriority="9" w:unhideWhenUsed="0" w:qFormat="1"/>
-    <w:lsdException w:name="heading 2" w:uiPriority="9" w:qFormat="1"/>
-    <w:lsdException w:name="heading 3" w:uiPriority="9" w:qFormat="1"/>
-    <w:lsdException w:name="heading 4" w:uiPriority="9" w:qFormat="1"/>
-    <w:lsdException w:name="heading 5" w:uiPriority="9" w:qFormat="1"/>
-    <w:lsdException w:name="heading 6" w:uiPriority="9" w:qFormat="1"/>
-    <w:lsdException w:name="heading 7" w:uiPriority="9" w:qFormat="1"/>
-    <w:lsdException w:name="heading 8" w:uiPriority="9" w:qFormat="1"/>
-    <w:lsdException w:name="heading 9" w:uiPriority="9" w:qFormat="1"/>
-    <w:lsdException w:name="toc 1" w:uiPriority="39"/>
-    <w:lsdException w:name="toc 2" w:uiPriority="39"/>
-    <w:lsdException w:name="toc 3" w:uiPriority="39"/>
-    <w:lsdException w:name="toc 4" w:uiPriority="39"/>
-    <w:lsdException w:name="toc 5" w:uiPriority="39"/>
-    <w:lsdException w:name="toc 6" w:uiPriority="39"/>
-    <w:lsdException w:name="toc 7" w:uiPriority="39"/>
-    <w:lsdException w:name="toc 8" w:uiPriority="39"/>
-    <w:lsdException w:name="toc 9" w:uiPriority="39"/>
-    <w:lsdException w:name="caption" w:uiPriority="35" w:qFormat="1"/>
-    <w:lsdException w:name="Title" w:semiHidden="0" w:uiPriority="10" w:unhideWhenUsed="0" w:qFormat="1"/>
-    <w:lsdException w:name="Default Paragraph Font" w:uiPriority="1"/>
-    <w:lsdException w:name="Subtitle" w:semiHidden="0" w:uiPriority="11" w:unhideWhenUsed="0" w:qFormat="1"/>
-    <w:lsdException w:name="Strong" w:semiHidden="0" w:uiPriority="22" w:unhideWhenUsed="0" w:qFormat="1"/>
-    <w:lsdException w:name="Emphasis" w:semiHidden="0" w:uiPriority="20" w:unhideWhenUsed="0" w:qFormat="1"/>
-    <w:lsdException w:name="Table Grid" w:semiHidden="0" w:uiPriority="59" w:unhideWhenUsed="0"/>
-    <w:lsdException w:name="Placeholder Text" w:unhideWhenUsed="0"/>
-    <w:lsdException w:name="No Spacing" w:semiHidden="0" w:uiPriority="1" w:unhideWhenUsed="0" w:qFormat="1"/>
-    <w:lsdException w:name="Light Shading" w:semiHidden="0" w:uiPriority="60" w:unhideWhenUsed="0"/>
-    <w:lsdException w:name="Light List" w:semiHidden="0" w:uiPriority="61" w:unhideWhenUsed="0"/>
-    <w:lsdException w:name="Light Grid" w:semiHidden="0" w:uiPriority="62" w:unhideWhenUsed="0"/>
-    <w:lsdException w:name="Medium Shading 1" w:semiHidden="0" w:uiPriority="63" w:unhideWhenUsed="0"/>
-    <w:lsdException w:name="Medium Shading 2" w:semiHidden="0" w:uiPriority="64" w:unhideWhenUsed="0"/>
-    <w:lsdException w:name="Medium List 1" w:semiHidden="0" w:uiPriority="65" w:unhideWhenUsed="0"/>
-    <w:lsdException w:name="Medium List 2" w:semiHidden="0" w:uiPriority="66" w:unhideWhenUsed="0"/>
-    <w:lsdException w:name="Medium Grid 1" w:semiHidden="0" w:uiPriority="67" w:unhideWhenUsed="0"/>
-    <w:lsdException w:name="Medium Grid 2" w:semiHidden="0" w:uiPriority="68" w:unhideWhenUsed="0"/>
-    <w:lsdException w:name="Medium Grid 3" w:semiHidden="0" w:uiPriority="69" w:unhideWhenUsed="0"/>
-    <w:lsdException w:name="Dark List" w:semiHidden="0" w:uiPriority="70" w:unhideWhenUsed="0"/>
-    <w:lsdException w:name="Colorful Shading" w:semiHidden="0" w:uiPriority="71" w:unhideWhenUsed="0"/>
-    <w:lsdException w:name="Colorful List" w:semiHidden="0" w:uiPriority="72" w:unhideWhenUsed="0"/>
-    <w:lsdException w:name="Colorful Grid" w:semiHidden="0" w:uiPriority="73" w:unhideWhenUsed="0"/>
-    <w:lsdException w:name="Light Shading Accent 1" w:semiHidden="0" w:uiPriority="60" w:unhideWhenUsed="0"/>
-    <w:lsdException w:name="Light List Accent 1" w:semiHidden="0" w:uiPriority="61" w:unhideWhenUsed="0"/>
-    <w:lsdException w:name="Light Grid Accent 1" w:semiHidden="0" w:uiPriority="62" w:unhideWhenUsed="0"/>
-    <w:lsdException w:name="Medium Shading 1 Accent 1" w:semiHidden="0" w:uiPriority="63" w:unhideWhenUsed="0"/>
-    <w:lsdException w:name="Medium Shading 2 Accent 1" w:semiHidden="0" w:uiPriority="64" w:unhideWhenUsed="0"/>
-    <w:lsdException w:name="Medium List 1 Accent 1" w:semiHidden="0" w:uiPriority="65" w:unhideWhenUsed="0"/>
-    <w:lsdException w:name="Revision" w:unhideWhenUsed="0"/>
-    <w:lsdException w:name="List Paragraph" w:semiHidden="0" w:uiPriority="34" w:unhideWhenUsed="0" w:qFormat="1"/>
-    <w:lsdException w:name="Quote" w:semiHidden="0" w:uiPriority="29" w:unhideWhenUsed="0" w:qFormat="1"/>
-    <w:lsdException w:name="Intense Quote" w:semiHidden="0" w:uiPriority="30" w:unhideWhenUsed="0" w:qFormat="1"/>
-    <w:lsdException w:name="Medium List 2 Accent 1" w:semiHidden="0" w:uiPriority="66" w:unhideWhenUsed="0"/>
-    <w:lsdException w:name="Medium Grid 1 Accent 1" w:semiHidden="0" w:uiPriority="67" w:unhideWhenUsed="0"/>
-    <w:lsdException w:name="Medium Grid 2 Accent 1" w:semiHidden="0" w:uiPriority="68" w:unhideWhenUsed="0"/>
-    <w:lsdException w:name="Medium Grid 3 Accent 1" w:semiHidden="0" w:uiPriority="69" w:unhideWhenUsed="0"/>
-    <w:lsdException w:name="Dark List Accent 1" w:semiHidden="0" w:uiPriority="70" w:unhideWhenUsed="0"/>
-    <w:lsdException w:name="Colorful Shading Accent 1" w:semiHidden="0" w:uiPriority="71" w:unhideWhenUsed="0"/>
-    <w:lsdException w:name="Colorful List Accent 1" w:semiHidden="0" w:uiPriority="72" w:unhideWhenUsed="0"/>
-    <w:lsdException w:name="Colorful Grid Accent 1" w:semiHidden="0" w:uiPriority="73" w:unhideWhenUsed="0"/>
-    <w:lsdException w:name="Light Shading Accent 2" w:semiHidden="0" w:uiPriority="60" w:unhideWhenUsed="0"/>
-    <w:lsdException w:name="Light List Accent 2" w:semiHidden="0" w:uiPriority="61" w:unhideWhenUsed="0"/>
-    <w:lsdException w:name="Light Grid Accent 2" w:semiHidden="0" w:uiPriority="62" w:unhideWhenUsed="0"/>
-    <w:lsdException w:name="Medium Shading 1 Accent 2" w:semiHidden="0" w:uiPriority="63" w:unhideWhenUsed="0"/>
-    <w:lsdException w:name="Medium Shading 2 Accent 2" w:semiHidden="0" w:uiPriority="64" w:unhideWhenUsed="0"/>
-    <w:lsdException w:name="Medium List 1 Accent 2" w:semiHidden="0" w:uiPriority="65" w:unhideWhenUsed="0"/>
-    <w:lsdException w:name="Medium List 2 Accent 2" w:semiHidden="0" w:uiPriority="66" w:unhideWhenUsed="0"/>
-    <w:lsdException w:name="Medium Grid 1 Accent 2" w:semiHidden="0" w:uiPriority="67" w:unhideWhenUsed="0"/>
-    <w:lsdException w:name="Medium Grid 2 Accent 2" w:semiHidden="0" w:uiPriority="68" w:unhideWhenUsed="0"/>
-    <w:lsdException w:name="Medium Grid 3 Accent 2" w:semiHidden="0" w:uiPriority="69" w:unhideWhenUsed="0"/>
-    <w:lsdException w:name="Dark List Accent 2" w:semiHidden="0" w:uiPriority="70" w:unhideWhenUsed="0"/>
-    <w:lsdException w:name="Colorful Shading Accent 2" w:semiHidden="0" w:uiPriority="71" w:unhideWhenUsed="0"/>
-    <w:lsdException w:name="Colorful List Accent 2" w:semiHidden="0" w:uiPriority="72" w:unhideWhenUsed="0"/>
-    <w:lsdException w:name="Colorful Grid Accent 2" w:semiHidden="0" w:uiPriority="73" w:unhideWhenUsed="0"/>
-    <w:lsdException w:name="Light Shading Accent 3" w:semiHidden="0" w:uiPriority="60" w:unhideWhenUsed="0"/>
-    <w:lsdException w:name="Light List Accent 3" w:semiHidden="0" w:uiPriority="61" w:unhideWhenUsed="0"/>
-    <w:lsdException w:name="Light Grid Accent 3" w:semiHidden="0" w:uiPriority="62" w:unhideWhenUsed="0"/>
-    <w:lsdException w:name="Medium Shading 1 Accent 3" w:semiHidden="0" w:uiPriority="63" w:unhideWhenUsed="0"/>
-    <w:lsdException w:name="Medium Shading 2 Accent 3" w:semiHidden="0" w:uiPriority="64" w:unhideWhenUsed="0"/>
-    <w:lsdException w:name="Medium List 1 Accent 3" w:semiHidden="0" w:uiPriority="65" w:unhideWhenUsed="0"/>
-    <w:lsdException w:name="Medium List 2 Accent 3" w:semiHidden="0" w:uiPriority="66" w:unhideWhenUsed="0"/>
-    <w:lsdException w:name="Medium Grid 1 Accent 3" w:semiHidden="0" w:uiPriority="67" w:unhideWhenUsed="0"/>
-    <w:lsdException w:name="Medium Grid 2 Accent 3" w:semiHidden="0" w:uiPriority="68" w:unhideWhenUsed="0"/>
-    <w:lsdException w:name="Medium Grid 3 Accent 3" w:semiHidden="0" w:uiPriority="69" w:unhideWhenUsed="0"/>
-    <w:lsdException w:name="Dark List Accent 3" w:semiHidden="0" w:uiPriority="70" w:unhideWhenUsed="0"/>
-    <w:lsdException w:name="Colorful Shading Accent 3" w:semiHidden="0" w:uiPriority="71" w:unhideWhenUsed="0"/>
-    <w:lsdException w:name="Colorful List Accent 3" w:semiHidden="0" w:uiPriority="72" w:unhideWhenUsed="0"/>
-    <w:lsdException w:name="Colorful Grid Accent 3" w:semiHidden="0" w:uiPriority="73" w:unhideWhenUsed="0"/>
-    <w:lsdException w:name="Light Shading Accent 4" w:semiHidden="0" w:uiPriority="60" w:unhideWhenUsed="0"/>
-    <w:lsdException w:name="Light List Accent 4" w:semiHidden="0" w:uiPriority="61" w:unhideWhenUsed="0"/>
-    <w:lsdException w:name="Light Grid Accent 4" w:semiHidden="0" w:uiPriority="62" w:unhideWhenUsed="0"/>
-    <w:lsdException w:name="Medium Shading 1 Accent 4" w:semiHidden="0" w:uiPriority="63" w:unhideWhenUsed="0"/>
-    <w:lsdException w:name="Medium Shading 2 Accent 4" w:semiHidden="0" w:uiPriority="64" w:unhideWhenUsed="0"/>
-    <w:lsdException w:name="Medium List 1 Accent 4" w:semiHidden="0" w:uiPriority="65" w:unhideWhenUsed="0"/>
-    <w:lsdException w:name="Medium List 2 Accent 4" w:semiHidden="0" w:uiPriority="66" w:unhideWhenUsed="0"/>
-    <w:lsdException w:name="Medium Grid 1 Accent 4" w:semiHidden="0" w:uiPriority="67" w:unhideWhenUsed="0"/>
-    <w:lsdException w:name="Medium Grid 2 Accent 4" w:semiHidden="0" w:uiPriority="68" w:unhideWhenUsed="0"/>
-    <w:lsdException w:name="Medium Grid 3 Accent 4" w:semiHidden="0" w:uiPriority="69" w:unhideWhenUsed="0"/>
-    <w:lsdException w:name="Dark List Accent 4" w:semiHidden="0" w:uiPriority="70" w:unhideWhenUsed="0"/>
-    <w:lsdException w:name="Colorful Shading Accent 4" w:semiHidden="0" w:uiPriority="71" w:unhideWhenUsed="0"/>
-    <w:lsdException w:name="Colorful List Accent 4" w:semiHidden="0" w:uiPriority="72" w:unhideWhenUsed="0"/>
-    <w:lsdException w:name="Colorful Grid Accent 4" w:semiHidden="0" w:uiPriority="73" w:unhideWhenUsed="0"/>
-    <w:lsdException w:name="Light Shading Accent 5" w:semiHidden="0" w:uiPriority="60" w:unhideWhenUsed="0"/>
-    <w:lsdException w:name="Light List Accent 5" w:semiHidden="0" w:uiPriority="61" w:unhideWhenUsed="0"/>
-    <w:lsdException w:name="Light Grid Accent 5" w:semiHidden="0" w:uiPriority="62" w:unhideWhenUsed="0"/>
-    <w:lsdException w:name="Medium Shading 1 Accent 5" w:semiHidden="0" w:uiPriority="63" w:unhideWhenUsed="0"/>
-    <w:lsdException w:name="Medium Shading 2 Accent 5" w:semiHidden="0" w:uiPriority="64" w:unhideWhenUsed="0"/>
-    <w:lsdException w:name="Medium List 1 Accent 5" w:semiHidden="0" w:uiPriority="65" w:unhideWhenUsed="0"/>
-    <w:lsdException w:name="Medium List 2 Accent 5" w:semiHidden="0" w:uiPriority="66" w:unhideWhenUsed="0"/>
-    <w:lsdException w:name="Medium Grid 1 Accent 5" w:semiHidden="0" w:uiPriority="67" w:unhideWhenUsed="0"/>
-    <w:lsdException w:name="Medium Grid 2 Accent 5" w:semiHidden="0" w:uiPriority="68" w:unhideWhenUsed="0"/>
-    <w:lsdException w:name="Medium Grid 3 Accent 5" w:semiHidden="0" w:uiPriority="69" w:unhideWhenUsed="0"/>
-    <w:lsdException w:name="Dark List Accent 5" w:semiHidden="0" w:uiPriority="70" w:unhideWhenUsed="0"/>
-    <w:lsdException w:name="Colorful Shading Accent 5" w:semiHidden="0" w:uiPriority="71" w:unhideWhenUsed="0"/>
-    <w:lsdException w:name="Colorful List Accent 5" w:semiHidden="0" w:uiPriority="72" w:unhideWhenUsed="0"/>
-    <w:lsdException w:name="Colorful Grid Accent 5" w:semiHidden="0" w:uiPriority="73" w:unhideWhenUsed="0"/>
-    <w:lsdException w:name="Light Shading Accent 6" w:semiHidden="0" w:uiPriority="60" w:unhideWhenUsed="0"/>
-    <w:lsdException w:name="Light List Accent 6" w:semiHidden="0" w:uiPriority="61" w:unhideWhenUsed="0"/>
-    <w:lsdException w:name="Light Grid Accent 6" w:semiHidden="0" w:uiPriority="62" w:unhideWhenUsed="0"/>
-    <w:lsdException w:name="Medium Shading 1 Accent 6" w:semiHidden="0" w:uiPriority="63" w:unhideWhenUsed="0"/>
-    <w:lsdException w:name="Medium Shading 2 Accent 6" w:semiHidden="0" w:uiPriority="64" w:unhideWhenUsed="0"/>
-    <w:lsdException w:name="Medium List 1 Accent 6" w:semiHidden="0" w:uiPriority="65" w:unhideWhenUsed="0"/>
-    <w:lsdException w:name="Medium List 2 Accent 6" w:semiHidden="0" w:uiPriority="66" w:unhideWhenUsed="0"/>
-    <w:lsdException w:name="Medium Grid 1 Accent 6" w:semiHidden="0" w:uiPriority="67" w:unhideWhenUsed="0"/>
-    <w:lsdException w:name="Medium Grid 2 Accent 6" w:semiHidden="0" w:uiPriority="68" w:unhideWhenUsed="0"/>
-    <w:lsdException w:name="Medium Grid 3 Accent 6" w:semiHidden="0" w:uiPriority="69" w:unhideWhenUsed="0"/>
-    <w:lsdException w:name="Dark List Accent 6" w:semiHidden="0" w:uiPriority="70" w:unhideWhenUsed="0"/>
-    <w:lsdException w:name="Colorful Shading Accent 6" w:semiHidden="0" w:uiPriority="71" w:unhideWhenUsed="0"/>
-    <w:lsdException w:name="Colorful List Accent 6" w:semiHidden="0" w:uiPriority="72" w:unhideWhenUsed="0"/>
-    <w:lsdException w:name="Colorful Grid Accent 6" w:semiHidden="0" w:uiPriority="73" w:unhideWhenUsed="0"/>
-    <w:lsdException w:name="Subtle Emphasis" w:semiHidden="0" w:uiPriority="19" w:unhideWhenUsed="0" w:qFormat="1"/>
-    <w:lsdException w:name="Intense Emphasis" w:semiHidden="0" w:uiPriority="21" w:unhideWhenUsed="0" w:qFormat="1"/>
-    <w:lsdException w:name="Subtle Reference" w:semiHidden="0" w:uiPriority="31" w:unhideWhenUsed="0" w:qFormat="1"/>
-    <w:lsdException w:name="Intense Reference" w:semiHidden="0" w:uiPriority="32" w:unhideWhenUsed="0" w:qFormat="1"/>
-    <w:lsdException w:name="Book Title" w:semiHidden="0" w:uiPriority="33" w:unhideWhenUsed="0" w:qFormat="1"/>
-    <w:lsdException w:name="Bibliography" w:uiPriority="37"/>
-    <w:lsdException w:name="TOC Heading" w:uiPriority="39" w:qFormat="1"/>
-  </w:latentStyles>
-  <w:style w:type="paragraph" w:default="1" w:styleId="Normal">
-    <w:name w:val="Normal"/>
-    <w:qFormat/>
-  </w:style>
-  <w:style w:type="character" w:default="1" w:styleId="Standardskriftforavsnitt">
-    <w:name w:val="Default Paragraph Font"/>
-    <w:uiPriority w:val="1"/>
-    <w:semiHidden/>
-    <w:unhideWhenUsed/>
-  </w:style>
-  <w:style w:type="table" w:default="1" w:styleId="Vanligtabell">
-    <w:name w:val="Normal Table"/>
-    <w:uiPriority w:val="99"/>
-    <w:semiHidden/>
-    <w:unhideWhenUsed/>
-    <w:tblPr>
-      <w:tblInd w:w="0" w:type="dxa"/>
-      <w:tblCellMar>
-        <w:top w:w="0" w:type="dxa"/>
-        <w:left w:w="108" w:type="dxa"/>
-        <w:bottom w:w="0" w:type="dxa"/>
-        <w:right w:w="108" w:type="dxa"/>
-      </w:tblCellMar>
-    </w:tblPr>
-  </w:style>
-  <w:style w:type="numbering" w:default="1" w:styleId="Ingenliste">
-    <w:name w:val="No List"/>
-    <w:uiPriority w:val="99"/>
-    <w:semiHidden/>
-    <w:unhideWhenUsed/>
-  </w:style>
-  <w:style w:type="paragraph" w:customStyle="1" w:styleId="8A25B05DD9244078A9EF597947DE8640">
-    <w:name w:val="8A25B05DD9244078A9EF597947DE8640"/>
-    <w:rsid w:val="00BC18E6"/>
-  </w:style>
-</w:styles>
-</file>
-
-<file path=word/glossary/webSettings.xml><?xml version="1.0" encoding="utf-8"?>
-<w:webSettings xmlns:mc="http://schemas.openxmlformats.org/markup-compatibility/2006" xmlns:r="http://schemas.openxmlformats.org/officeDocument/2006/relationships" xmlns:w="http://schemas.openxmlformats.org/wordprocessingml/2006/main" xmlns:w14="http://schemas.microsoft.com/office/word/2010/wordml" mc:Ignorable="w14">
-  <w:optimizeForBrowser/>
-  <w:allowPNG/>
-</w:webSettings>
 </file>
 
 <file path=word/theme/theme1.xml><?xml version="1.0" encoding="utf-8"?>

</xml_diff>